<commit_message>
feat: Max already ok
</commit_message>
<xml_diff>
--- a/马克思主义基本原理模拟题2.docx
+++ b/马克思主义基本原理模拟题2.docx
@@ -1,6 +1,6 @@
 
 <file path=word/document.xml><?xml version="1.0" encoding="utf-8"?>
-<w:document xmlns:wpc="http://schemas.microsoft.com/office/word/2010/wordprocessingCanvas" xmlns:cx="http://schemas.microsoft.com/office/drawing/2014/chartex" xmlns:mc="http://schemas.openxmlformats.org/markup-compatibility/2006" xmlns:o="urn:schemas-microsoft-com:office:office" xmlns:r="http://schemas.openxmlformats.org/officeDocument/2006/relationships" xmlns:m="http://schemas.openxmlformats.org/officeDocument/2006/math" xmlns:v="urn:schemas-microsoft-com:vml" xmlns:wp14="http://schemas.microsoft.com/office/word/2010/wordprocessingDrawing" xmlns:wp="http://schemas.openxmlformats.org/drawingml/2006/wordprocessingDrawing" xmlns:w10="urn:schemas-microsoft-com:office:word" xmlns:w="http://schemas.openxmlformats.org/wordprocessingml/2006/main" xmlns:w14="http://schemas.microsoft.com/office/word/2010/wordml" xmlns:w15="http://schemas.microsoft.com/office/word/2012/wordml" xmlns:w16se="http://schemas.microsoft.com/office/word/2015/wordml/symex" xmlns:wpg="http://schemas.microsoft.com/office/word/2010/wordprocessingGroup" xmlns:wpi="http://schemas.microsoft.com/office/word/2010/wordprocessingInk" xmlns:wne="http://schemas.microsoft.com/office/word/2006/wordml" xmlns:wps="http://schemas.microsoft.com/office/word/2010/wordprocessingShape" mc:Ignorable="w14 w15 w16se wp14">
+<w:document xmlns:wpc="http://schemas.microsoft.com/office/word/2010/wordprocessingCanvas" xmlns:cx="http://schemas.microsoft.com/office/drawing/2014/chartex" xmlns:cx1="http://schemas.microsoft.com/office/drawing/2015/9/8/chartex" xmlns:mc="http://schemas.openxmlformats.org/markup-compatibility/2006" xmlns:o="urn:schemas-microsoft-com:office:office" xmlns:r="http://schemas.openxmlformats.org/officeDocument/2006/relationships" xmlns:m="http://schemas.openxmlformats.org/officeDocument/2006/math" xmlns:v="urn:schemas-microsoft-com:vml" xmlns:wp14="http://schemas.microsoft.com/office/word/2010/wordprocessingDrawing" xmlns:wp="http://schemas.openxmlformats.org/drawingml/2006/wordprocessingDrawing" xmlns:w10="urn:schemas-microsoft-com:office:word" xmlns:w="http://schemas.openxmlformats.org/wordprocessingml/2006/main" xmlns:w14="http://schemas.microsoft.com/office/word/2010/wordml" xmlns:w15="http://schemas.microsoft.com/office/word/2012/wordml" xmlns:w16se="http://schemas.microsoft.com/office/word/2015/wordml/symex" xmlns:wpg="http://schemas.microsoft.com/office/word/2010/wordprocessingGroup" xmlns:wpi="http://schemas.microsoft.com/office/word/2010/wordprocessingInk" xmlns:wne="http://schemas.microsoft.com/office/word/2006/wordml" xmlns:wps="http://schemas.microsoft.com/office/word/2010/wordprocessingShape" mc:Ignorable="w14 w15 w16se wp14">
   <w:body>
     <w:p>
       <w:pPr>
@@ -17,8 +17,17 @@
           <w:sz w:val="32"/>
           <w:szCs w:val="32"/>
         </w:rPr>
-        <w:t>（</w:t>
-      </w:r>
+        <w:t>2</w:t>
+      </w:r>
+    </w:p>
+    <w:p>
+      <w:pPr>
+        <w:rPr>
+          <w:b/>
+          <w:sz w:val="32"/>
+          <w:szCs w:val="32"/>
+        </w:rPr>
+      </w:pPr>
       <w:r>
         <w:rPr>
           <w:rFonts w:hint="eastAsia"/>
@@ -26,7 +35,7 @@
           <w:sz w:val="32"/>
           <w:szCs w:val="32"/>
         </w:rPr>
-        <w:t>229</w:t>
+        <w:t>（</w:t>
       </w:r>
       <w:r>
         <w:rPr>
@@ -35,7 +44,7 @@
           <w:sz w:val="32"/>
           <w:szCs w:val="32"/>
         </w:rPr>
-        <w:t>）</w:t>
+        <w:t>229</w:t>
       </w:r>
       <w:r>
         <w:rPr>
@@ -44,7 +53,7 @@
           <w:sz w:val="32"/>
           <w:szCs w:val="32"/>
         </w:rPr>
-        <w:t>北京理工大学远程教育</w:t>
+        <w:t>）</w:t>
       </w:r>
       <w:r>
         <w:rPr>
@@ -53,7 +62,7 @@
           <w:sz w:val="32"/>
           <w:szCs w:val="32"/>
         </w:rPr>
-        <w:t xml:space="preserve"> 201</w:t>
+        <w:t>北京理工大学远程教育</w:t>
       </w:r>
       <w:r>
         <w:rPr>
@@ -62,7 +71,7 @@
           <w:sz w:val="32"/>
           <w:szCs w:val="32"/>
         </w:rPr>
-        <w:t>6</w:t>
+        <w:t xml:space="preserve"> 201</w:t>
       </w:r>
       <w:r>
         <w:rPr>
@@ -71,7 +80,7 @@
           <w:sz w:val="32"/>
           <w:szCs w:val="32"/>
         </w:rPr>
-        <w:t>-201</w:t>
+        <w:t>6</w:t>
       </w:r>
       <w:r>
         <w:rPr>
@@ -80,7 +89,7 @@
           <w:sz w:val="32"/>
           <w:szCs w:val="32"/>
         </w:rPr>
-        <w:t>7</w:t>
+        <w:t>-201</w:t>
       </w:r>
       <w:r>
         <w:rPr>
@@ -89,7 +98,7 @@
           <w:sz w:val="32"/>
           <w:szCs w:val="32"/>
         </w:rPr>
-        <w:t>学年第</w:t>
+        <w:t>7</w:t>
       </w:r>
       <w:r>
         <w:rPr>
@@ -98,7 +107,7 @@
           <w:sz w:val="32"/>
           <w:szCs w:val="32"/>
         </w:rPr>
-        <w:t>一</w:t>
+        <w:t>学年第</w:t>
       </w:r>
       <w:r>
         <w:rPr>
@@ -107,18 +116,8 @@
           <w:sz w:val="32"/>
           <w:szCs w:val="32"/>
         </w:rPr>
-        <w:t>学期</w:t>
-      </w:r>
-    </w:p>
-    <w:p>
-      <w:pPr>
-        <w:ind w:firstLineChars="300" w:firstLine="964"/>
-        <w:rPr>
-          <w:b/>
-          <w:sz w:val="32"/>
-          <w:szCs w:val="32"/>
-        </w:rPr>
-      </w:pPr>
+        <w:t>一</w:t>
+      </w:r>
       <w:r>
         <w:rPr>
           <w:rFonts w:hint="eastAsia"/>
@@ -126,997 +125,929 @@
           <w:sz w:val="32"/>
           <w:szCs w:val="32"/>
         </w:rPr>
-        <w:t>《马克思主义基本原理》</w:t>
-      </w:r>
-      <w:r>
-        <w:rPr>
-          <w:rFonts w:hint="eastAsia"/>
+        <w:t>学期</w:t>
+      </w:r>
+    </w:p>
+    <w:p>
+      <w:pPr>
+        <w:spacing w:line="360" w:lineRule="auto"/>
+        <w:rPr>
+          <w:rFonts w:asciiTheme="minorEastAsia" w:eastAsiaTheme="minorEastAsia" w:hAnsiTheme="minorEastAsia"/>
           <w:b/>
-          <w:sz w:val="32"/>
-          <w:szCs w:val="32"/>
-        </w:rPr>
-        <w:t>期末试卷</w:t>
-      </w:r>
-      <w:r>
-        <w:rPr>
-          <w:rFonts w:hint="eastAsia"/>
+          <w:bCs/>
+          <w:sz w:val="24"/>
+        </w:rPr>
+      </w:pPr>
+      <w:r>
+        <w:rPr>
+          <w:rFonts w:asciiTheme="minorEastAsia" w:eastAsiaTheme="minorEastAsia" w:hAnsiTheme="minorEastAsia" w:hint="eastAsia"/>
           <w:b/>
-          <w:sz w:val="32"/>
-          <w:szCs w:val="32"/>
-        </w:rPr>
-        <w:t>(</w:t>
-      </w:r>
-      <w:r>
-        <w:rPr>
-          <w:rFonts w:hint="eastAsia"/>
+          <w:bCs/>
+          <w:sz w:val="24"/>
+        </w:rPr>
+        <w:t>一、 单项选择题（每题</w:t>
+      </w:r>
+      <w:r>
+        <w:rPr>
+          <w:rFonts w:asciiTheme="minorEastAsia" w:eastAsiaTheme="minorEastAsia" w:hAnsiTheme="minorEastAsia" w:hint="eastAsia"/>
           <w:b/>
-          <w:sz w:val="32"/>
-          <w:szCs w:val="32"/>
+          <w:bCs/>
+          <w:sz w:val="24"/>
+        </w:rPr>
+        <w:t>1</w:t>
+      </w:r>
+      <w:r>
+        <w:rPr>
+          <w:rFonts w:asciiTheme="minorEastAsia" w:eastAsiaTheme="minorEastAsia" w:hAnsiTheme="minorEastAsia" w:hint="eastAsia"/>
+          <w:b/>
+          <w:bCs/>
+          <w:sz w:val="24"/>
+        </w:rPr>
+        <w:t>分，共计</w:t>
+      </w:r>
+      <w:r>
+        <w:rPr>
+          <w:rFonts w:asciiTheme="minorEastAsia" w:eastAsiaTheme="minorEastAsia" w:hAnsiTheme="minorEastAsia" w:hint="eastAsia"/>
+          <w:b/>
+          <w:bCs/>
+          <w:sz w:val="24"/>
+        </w:rPr>
+        <w:t>2</w:t>
+      </w:r>
+      <w:r>
+        <w:rPr>
+          <w:rFonts w:asciiTheme="minorEastAsia" w:eastAsiaTheme="minorEastAsia" w:hAnsiTheme="minorEastAsia" w:hint="eastAsia"/>
+          <w:b/>
+          <w:bCs/>
+          <w:sz w:val="24"/>
+        </w:rPr>
+        <w:t>0分。请用2B铅笔将答案填涂在答题卡上。）</w:t>
+      </w:r>
+    </w:p>
+    <w:p>
+      <w:pPr>
+        <w:spacing w:line="360" w:lineRule="auto"/>
+        <w:rPr>
+          <w:rFonts w:asciiTheme="minorEastAsia" w:eastAsiaTheme="minorEastAsia" w:hAnsiTheme="minorEastAsia"/>
+          <w:bCs/>
+          <w:sz w:val="24"/>
+        </w:rPr>
+      </w:pPr>
+    </w:p>
+    <w:p>
+      <w:pPr>
+        <w:spacing w:line="360" w:lineRule="auto"/>
+        <w:rPr>
+          <w:rFonts w:asciiTheme="minorEastAsia" w:eastAsiaTheme="minorEastAsia" w:hAnsiTheme="minorEastAsia"/>
+          <w:bCs/>
+          <w:sz w:val="24"/>
+        </w:rPr>
+      </w:pPr>
+      <w:r>
+        <w:rPr>
+          <w:rFonts w:asciiTheme="minorEastAsia" w:eastAsiaTheme="minorEastAsia" w:hAnsiTheme="minorEastAsia" w:hint="eastAsia"/>
+          <w:bCs/>
+          <w:sz w:val="24"/>
+        </w:rPr>
+        <w:t>1.</w:t>
+      </w:r>
+      <w:r>
+        <w:rPr>
+          <w:rFonts w:asciiTheme="minorEastAsia" w:eastAsiaTheme="minorEastAsia" w:hAnsiTheme="minorEastAsia" w:hint="eastAsia"/>
+          <w:bCs/>
+          <w:sz w:val="24"/>
+        </w:rPr>
+        <w:t>有的哲学家认为，因果联系是由于人们多次看到两组现象前后相随而形成的心理习惯。这种观点属于</w:t>
+      </w:r>
+      <w:r>
+        <w:rPr>
+          <w:rFonts w:asciiTheme="minorEastAsia" w:eastAsiaTheme="minorEastAsia" w:hAnsiTheme="minorEastAsia" w:hint="eastAsia"/>
+          <w:bCs/>
+          <w:sz w:val="24"/>
+        </w:rPr>
+        <w:t xml:space="preserve"> </w:t>
+      </w:r>
+      <w:r>
+        <w:rPr>
+          <w:rFonts w:asciiTheme="minorEastAsia" w:eastAsiaTheme="minorEastAsia" w:hAnsiTheme="minorEastAsia"/>
+          <w:bCs/>
+          <w:color w:val="FF0000"/>
+          <w:sz w:val="24"/>
+        </w:rPr>
+        <w:t>B</w:t>
+      </w:r>
+    </w:p>
+    <w:p>
+      <w:pPr>
+        <w:spacing w:line="360" w:lineRule="auto"/>
+        <w:rPr>
+          <w:rFonts w:asciiTheme="minorEastAsia" w:eastAsiaTheme="minorEastAsia" w:hAnsiTheme="minorEastAsia"/>
+          <w:bCs/>
+          <w:sz w:val="24"/>
+        </w:rPr>
+      </w:pPr>
+      <w:r>
+        <w:rPr>
+          <w:rFonts w:asciiTheme="minorEastAsia" w:eastAsiaTheme="minorEastAsia" w:hAnsiTheme="minorEastAsia" w:hint="eastAsia"/>
+          <w:bCs/>
+          <w:sz w:val="24"/>
+        </w:rPr>
+        <w:t xml:space="preserve">  </w:t>
+      </w:r>
+      <w:r>
+        <w:rPr>
+          <w:rFonts w:asciiTheme="minorEastAsia" w:eastAsiaTheme="minorEastAsia" w:hAnsiTheme="minorEastAsia" w:hint="eastAsia"/>
+          <w:bCs/>
+          <w:sz w:val="24"/>
+        </w:rPr>
+        <w:t xml:space="preserve">A.唯物主义决定论 </w:t>
+      </w:r>
+      <w:r>
+        <w:rPr>
+          <w:rFonts w:asciiTheme="minorEastAsia" w:eastAsiaTheme="minorEastAsia" w:hAnsiTheme="minorEastAsia" w:hint="eastAsia"/>
+          <w:bCs/>
+          <w:sz w:val="24"/>
+        </w:rPr>
+        <w:t xml:space="preserve">                </w:t>
+      </w:r>
+      <w:r>
+        <w:rPr>
+          <w:rFonts w:asciiTheme="minorEastAsia" w:eastAsiaTheme="minorEastAsia" w:hAnsiTheme="minorEastAsia" w:hint="eastAsia"/>
+          <w:bCs/>
+          <w:sz w:val="24"/>
+        </w:rPr>
+        <w:t xml:space="preserve">B.唯心主义非决定论  </w:t>
+      </w:r>
+    </w:p>
+    <w:p>
+      <w:pPr>
+        <w:spacing w:line="360" w:lineRule="auto"/>
+        <w:rPr>
+          <w:rFonts w:asciiTheme="minorEastAsia" w:eastAsiaTheme="minorEastAsia" w:hAnsiTheme="minorEastAsia"/>
+          <w:bCs/>
+          <w:sz w:val="24"/>
+        </w:rPr>
+      </w:pPr>
+      <w:r>
+        <w:rPr>
+          <w:rFonts w:asciiTheme="minorEastAsia" w:eastAsiaTheme="minorEastAsia" w:hAnsiTheme="minorEastAsia" w:hint="eastAsia"/>
+          <w:bCs/>
+          <w:sz w:val="24"/>
+        </w:rPr>
+        <w:t xml:space="preserve">  </w:t>
+      </w:r>
+      <w:r>
+        <w:rPr>
+          <w:rFonts w:asciiTheme="minorEastAsia" w:eastAsiaTheme="minorEastAsia" w:hAnsiTheme="minorEastAsia" w:hint="eastAsia"/>
+          <w:bCs/>
+          <w:sz w:val="24"/>
+        </w:rPr>
+        <w:t xml:space="preserve">C.形而上学的机械决定论 </w:t>
+      </w:r>
+      <w:r>
+        <w:rPr>
+          <w:rFonts w:asciiTheme="minorEastAsia" w:eastAsiaTheme="minorEastAsia" w:hAnsiTheme="minorEastAsia" w:hint="eastAsia"/>
+          <w:bCs/>
+          <w:sz w:val="24"/>
+        </w:rPr>
+        <w:t xml:space="preserve">          </w:t>
+      </w:r>
+      <w:r>
+        <w:rPr>
+          <w:rFonts w:asciiTheme="minorEastAsia" w:eastAsiaTheme="minorEastAsia" w:hAnsiTheme="minorEastAsia" w:hint="eastAsia"/>
+          <w:bCs/>
+          <w:sz w:val="24"/>
+        </w:rPr>
+        <w:t>D.相对主义诡辩论</w:t>
+      </w:r>
+    </w:p>
+    <w:p>
+      <w:pPr>
+        <w:spacing w:line="360" w:lineRule="auto"/>
+        <w:rPr>
+          <w:rFonts w:asciiTheme="minorEastAsia" w:eastAsiaTheme="minorEastAsia" w:hAnsiTheme="minorEastAsia"/>
+          <w:bCs/>
+          <w:sz w:val="24"/>
+        </w:rPr>
+      </w:pPr>
+    </w:p>
+    <w:p>
+      <w:pPr>
+        <w:spacing w:line="360" w:lineRule="auto"/>
+        <w:rPr>
+          <w:rFonts w:asciiTheme="minorEastAsia" w:eastAsiaTheme="minorEastAsia" w:hAnsiTheme="minorEastAsia"/>
+          <w:bCs/>
+          <w:sz w:val="24"/>
+        </w:rPr>
+      </w:pPr>
+      <w:r>
+        <w:rPr>
+          <w:rFonts w:asciiTheme="minorEastAsia" w:eastAsiaTheme="minorEastAsia" w:hAnsiTheme="minorEastAsia" w:hint="eastAsia"/>
+          <w:bCs/>
+          <w:sz w:val="24"/>
+        </w:rPr>
+        <w:t>2.</w:t>
+      </w:r>
+      <w:r>
+        <w:rPr>
+          <w:rFonts w:asciiTheme="minorEastAsia" w:eastAsiaTheme="minorEastAsia" w:hAnsiTheme="minorEastAsia" w:hint="eastAsia"/>
+          <w:bCs/>
+          <w:sz w:val="24"/>
+        </w:rPr>
+        <w:t>在现实中还没有充分的根据，也不具备一定的条件，在目前不能实现的，属于</w:t>
+      </w:r>
+      <w:r>
+        <w:rPr>
+          <w:rFonts w:asciiTheme="minorEastAsia" w:eastAsiaTheme="minorEastAsia" w:hAnsiTheme="minorEastAsia" w:hint="eastAsia"/>
+          <w:bCs/>
+          <w:sz w:val="24"/>
+        </w:rPr>
+        <w:t xml:space="preserve"> </w:t>
+      </w:r>
+      <w:r>
+        <w:rPr>
+          <w:rFonts w:asciiTheme="minorEastAsia" w:eastAsiaTheme="minorEastAsia" w:hAnsiTheme="minorEastAsia" w:hint="eastAsia"/>
+          <w:bCs/>
+          <w:color w:val="FF0000"/>
+          <w:sz w:val="24"/>
+        </w:rPr>
+        <w:t>D</w:t>
+      </w:r>
+      <w:r>
+        <w:rPr>
+          <w:rFonts w:asciiTheme="minorEastAsia" w:eastAsiaTheme="minorEastAsia" w:hAnsiTheme="minorEastAsia" w:hint="eastAsia"/>
+          <w:bCs/>
+          <w:color w:val="FF0000"/>
+          <w:sz w:val="24"/>
+        </w:rPr>
+        <w:t xml:space="preserve"> </w:t>
+      </w:r>
+      <w:r>
+        <w:rPr>
+          <w:rFonts w:asciiTheme="minorEastAsia" w:eastAsiaTheme="minorEastAsia" w:hAnsiTheme="minorEastAsia" w:hint="eastAsia"/>
+          <w:bCs/>
+          <w:sz w:val="24"/>
+        </w:rPr>
+        <w:t xml:space="preserve"> </w:t>
+      </w:r>
+      <w:r>
+        <w:rPr>
+          <w:rFonts w:asciiTheme="minorEastAsia" w:eastAsiaTheme="minorEastAsia" w:hAnsiTheme="minorEastAsia" w:hint="eastAsia"/>
+          <w:bCs/>
+          <w:sz w:val="24"/>
+        </w:rPr>
+        <w:t xml:space="preserve">     </w:t>
+      </w:r>
+    </w:p>
+    <w:p>
+      <w:pPr>
+        <w:spacing w:line="360" w:lineRule="auto"/>
+        <w:rPr>
+          <w:rFonts w:asciiTheme="minorEastAsia" w:eastAsiaTheme="minorEastAsia" w:hAnsiTheme="minorEastAsia"/>
+          <w:bCs/>
+          <w:sz w:val="24"/>
+        </w:rPr>
+      </w:pPr>
+      <w:r>
+        <w:rPr>
+          <w:rFonts w:asciiTheme="minorEastAsia" w:eastAsiaTheme="minorEastAsia" w:hAnsiTheme="minorEastAsia" w:hint="eastAsia"/>
+          <w:bCs/>
+          <w:sz w:val="24"/>
+        </w:rPr>
+        <w:t xml:space="preserve">  </w:t>
+      </w:r>
+      <w:r>
+        <w:rPr>
+          <w:rFonts w:asciiTheme="minorEastAsia" w:eastAsiaTheme="minorEastAsia" w:hAnsiTheme="minorEastAsia" w:hint="eastAsia"/>
+          <w:bCs/>
+          <w:sz w:val="24"/>
+        </w:rPr>
+        <w:t>A.不可能性</w:t>
+      </w:r>
+      <w:r>
+        <w:rPr>
+          <w:rFonts w:asciiTheme="minorEastAsia" w:eastAsiaTheme="minorEastAsia" w:hAnsiTheme="minorEastAsia" w:hint="eastAsia"/>
+          <w:bCs/>
+          <w:sz w:val="24"/>
+        </w:rPr>
+        <w:t xml:space="preserve">                       </w:t>
+      </w:r>
+      <w:r>
+        <w:rPr>
+          <w:rFonts w:asciiTheme="minorEastAsia" w:eastAsiaTheme="minorEastAsia" w:hAnsiTheme="minorEastAsia" w:hint="eastAsia"/>
+          <w:bCs/>
+          <w:sz w:val="24"/>
+        </w:rPr>
+        <w:t xml:space="preserve">B.微小的可能性  </w:t>
+      </w:r>
+    </w:p>
+    <w:p>
+      <w:pPr>
+        <w:spacing w:line="360" w:lineRule="auto"/>
+        <w:rPr>
+          <w:rFonts w:asciiTheme="minorEastAsia" w:eastAsiaTheme="minorEastAsia" w:hAnsiTheme="minorEastAsia"/>
+          <w:bCs/>
+          <w:sz w:val="24"/>
+        </w:rPr>
+      </w:pPr>
+      <w:r>
+        <w:rPr>
+          <w:rFonts w:asciiTheme="minorEastAsia" w:eastAsiaTheme="minorEastAsia" w:hAnsiTheme="minorEastAsia" w:hint="eastAsia"/>
+          <w:bCs/>
+          <w:sz w:val="24"/>
+        </w:rPr>
+        <w:t xml:space="preserve">  </w:t>
+      </w:r>
+      <w:r>
+        <w:rPr>
+          <w:rFonts w:asciiTheme="minorEastAsia" w:eastAsiaTheme="minorEastAsia" w:hAnsiTheme="minorEastAsia" w:hint="eastAsia"/>
+          <w:bCs/>
+          <w:sz w:val="24"/>
+        </w:rPr>
+        <w:t>C.现实的可能性</w:t>
+      </w:r>
+      <w:r>
+        <w:rPr>
+          <w:rFonts w:asciiTheme="minorEastAsia" w:eastAsiaTheme="minorEastAsia" w:hAnsiTheme="minorEastAsia" w:hint="eastAsia"/>
+          <w:bCs/>
+          <w:sz w:val="24"/>
+        </w:rPr>
+        <w:t xml:space="preserve">                   </w:t>
+      </w:r>
+      <w:r>
+        <w:rPr>
+          <w:rFonts w:asciiTheme="minorEastAsia" w:eastAsiaTheme="minorEastAsia" w:hAnsiTheme="minorEastAsia" w:hint="eastAsia"/>
+          <w:bCs/>
+          <w:sz w:val="24"/>
+        </w:rPr>
+        <w:t>D.抽象的可能性</w:t>
+      </w:r>
+    </w:p>
+    <w:p>
+      <w:pPr>
+        <w:spacing w:line="360" w:lineRule="auto"/>
+        <w:rPr>
+          <w:rFonts w:asciiTheme="minorEastAsia" w:eastAsiaTheme="minorEastAsia" w:hAnsiTheme="minorEastAsia"/>
+          <w:bCs/>
+          <w:sz w:val="24"/>
+        </w:rPr>
+      </w:pPr>
+    </w:p>
+    <w:p>
+      <w:pPr>
+        <w:spacing w:line="360" w:lineRule="auto"/>
+        <w:rPr>
+          <w:rFonts w:asciiTheme="minorEastAsia" w:eastAsiaTheme="minorEastAsia" w:hAnsiTheme="minorEastAsia"/>
+          <w:bCs/>
+          <w:sz w:val="24"/>
+        </w:rPr>
+      </w:pPr>
+      <w:r>
+        <w:rPr>
+          <w:rFonts w:asciiTheme="minorEastAsia" w:eastAsiaTheme="minorEastAsia" w:hAnsiTheme="minorEastAsia" w:hint="eastAsia"/>
+          <w:bCs/>
+          <w:sz w:val="24"/>
+        </w:rPr>
+        <w:t>3.</w:t>
+      </w:r>
+      <w:r>
+        <w:rPr>
+          <w:rFonts w:asciiTheme="minorEastAsia" w:eastAsiaTheme="minorEastAsia" w:hAnsiTheme="minorEastAsia" w:hint="eastAsia"/>
+          <w:bCs/>
+          <w:sz w:val="24"/>
+        </w:rPr>
+        <w:t>《坛经》“时有风吹幡动，----僧曰风动，---僧曰幡动，议论不已。惠能进曰:不是风动，不是幡动，仁者心动”。惠能关于运动的观点是</w:t>
+      </w:r>
+      <w:r>
+        <w:rPr>
+          <w:rFonts w:asciiTheme="minorEastAsia" w:eastAsiaTheme="minorEastAsia" w:hAnsiTheme="minorEastAsia" w:hint="eastAsia"/>
+          <w:bCs/>
+          <w:sz w:val="24"/>
+        </w:rPr>
+        <w:t xml:space="preserve"> </w:t>
+      </w:r>
+      <w:r>
+        <w:rPr>
+          <w:rFonts w:asciiTheme="minorEastAsia" w:eastAsiaTheme="minorEastAsia" w:hAnsiTheme="minorEastAsia"/>
+          <w:bCs/>
+          <w:color w:val="FF0000"/>
+          <w:sz w:val="24"/>
+        </w:rPr>
+        <w:t>D</w:t>
+      </w:r>
+    </w:p>
+    <w:p>
+      <w:pPr>
+        <w:spacing w:line="360" w:lineRule="auto"/>
+        <w:rPr>
+          <w:rFonts w:asciiTheme="minorEastAsia" w:eastAsiaTheme="minorEastAsia" w:hAnsiTheme="minorEastAsia"/>
+          <w:bCs/>
+          <w:sz w:val="24"/>
+        </w:rPr>
+      </w:pPr>
+      <w:r>
+        <w:rPr>
+          <w:rFonts w:asciiTheme="minorEastAsia" w:eastAsiaTheme="minorEastAsia" w:hAnsiTheme="minorEastAsia" w:hint="eastAsia"/>
+          <w:bCs/>
+          <w:sz w:val="24"/>
+        </w:rPr>
+        <w:t xml:space="preserve">A.运动是物质之根本属性 </w:t>
+      </w:r>
+      <w:r>
+        <w:rPr>
+          <w:rFonts w:asciiTheme="minorEastAsia" w:eastAsiaTheme="minorEastAsia" w:hAnsiTheme="minorEastAsia" w:hint="eastAsia"/>
+          <w:bCs/>
+          <w:sz w:val="24"/>
+        </w:rPr>
+        <w:t xml:space="preserve">                  </w:t>
+      </w:r>
+      <w:r>
+        <w:rPr>
+          <w:rFonts w:asciiTheme="minorEastAsia" w:eastAsiaTheme="minorEastAsia" w:hAnsiTheme="minorEastAsia" w:hint="eastAsia"/>
+          <w:bCs/>
+          <w:sz w:val="24"/>
+        </w:rPr>
+        <w:t xml:space="preserve">B.运动与物质不可分   </w:t>
+      </w:r>
+    </w:p>
+    <w:p>
+      <w:pPr>
+        <w:spacing w:line="360" w:lineRule="auto"/>
+        <w:rPr>
+          <w:rFonts w:asciiTheme="minorEastAsia" w:eastAsiaTheme="minorEastAsia" w:hAnsiTheme="minorEastAsia"/>
+          <w:bCs/>
+          <w:sz w:val="24"/>
+        </w:rPr>
+      </w:pPr>
+      <w:r>
+        <w:rPr>
+          <w:rFonts w:asciiTheme="minorEastAsia" w:eastAsiaTheme="minorEastAsia" w:hAnsiTheme="minorEastAsia" w:hint="eastAsia"/>
+          <w:bCs/>
+          <w:sz w:val="24"/>
+        </w:rPr>
+        <w:t xml:space="preserve">C.精神运动是物质运动的一种形式 </w:t>
+      </w:r>
+      <w:r>
+        <w:rPr>
+          <w:rFonts w:asciiTheme="minorEastAsia" w:eastAsiaTheme="minorEastAsia" w:hAnsiTheme="minorEastAsia" w:hint="eastAsia"/>
+          <w:bCs/>
+          <w:sz w:val="24"/>
+        </w:rPr>
+        <w:t xml:space="preserve">          </w:t>
+      </w:r>
+      <w:r>
+        <w:rPr>
+          <w:rFonts w:asciiTheme="minorEastAsia" w:eastAsiaTheme="minorEastAsia" w:hAnsiTheme="minorEastAsia" w:hint="eastAsia"/>
+          <w:bCs/>
+          <w:sz w:val="24"/>
+        </w:rPr>
+        <w:t>D.精神是运动的主体</w:t>
+      </w:r>
+    </w:p>
+    <w:p>
+      <w:pPr>
+        <w:spacing w:line="360" w:lineRule="auto"/>
+        <w:rPr>
+          <w:rFonts w:asciiTheme="minorEastAsia" w:eastAsiaTheme="minorEastAsia" w:hAnsiTheme="minorEastAsia"/>
+          <w:bCs/>
+          <w:sz w:val="24"/>
+        </w:rPr>
+      </w:pPr>
+    </w:p>
+    <w:p>
+      <w:pPr>
+        <w:spacing w:line="360" w:lineRule="auto"/>
+        <w:rPr>
+          <w:rFonts w:asciiTheme="minorEastAsia" w:eastAsiaTheme="minorEastAsia" w:hAnsiTheme="minorEastAsia"/>
+          <w:bCs/>
+          <w:sz w:val="24"/>
+        </w:rPr>
+      </w:pPr>
+      <w:r>
+        <w:rPr>
+          <w:rFonts w:asciiTheme="minorEastAsia" w:eastAsiaTheme="minorEastAsia" w:hAnsiTheme="minorEastAsia" w:hint="eastAsia"/>
+          <w:bCs/>
+          <w:sz w:val="24"/>
+        </w:rPr>
+        <w:t>4.</w:t>
+      </w:r>
+      <w:r>
+        <w:rPr>
+          <w:rFonts w:asciiTheme="minorEastAsia" w:eastAsiaTheme="minorEastAsia" w:hAnsiTheme="minorEastAsia" w:hint="eastAsia"/>
+          <w:bCs/>
+          <w:sz w:val="24"/>
+        </w:rPr>
+        <w:t>“旧唯物主义是半截子的唯物主义”，这是指</w:t>
+      </w:r>
+      <w:r>
+        <w:rPr>
+          <w:rFonts w:asciiTheme="minorEastAsia" w:eastAsiaTheme="minorEastAsia" w:hAnsiTheme="minorEastAsia" w:hint="eastAsia"/>
+          <w:bCs/>
+          <w:sz w:val="24"/>
+        </w:rPr>
+        <w:t xml:space="preserve"> </w:t>
+      </w:r>
+      <w:r>
+        <w:rPr>
+          <w:rFonts w:asciiTheme="minorEastAsia" w:eastAsiaTheme="minorEastAsia" w:hAnsiTheme="minorEastAsia" w:hint="eastAsia"/>
+          <w:bCs/>
+          <w:color w:val="FF0000"/>
+          <w:sz w:val="24"/>
+        </w:rPr>
+        <w:t xml:space="preserve"> B</w:t>
+      </w:r>
+    </w:p>
+    <w:p>
+      <w:pPr>
+        <w:spacing w:line="360" w:lineRule="auto"/>
+        <w:rPr>
+          <w:rFonts w:asciiTheme="minorEastAsia" w:eastAsiaTheme="minorEastAsia" w:hAnsiTheme="minorEastAsia"/>
+          <w:bCs/>
+          <w:sz w:val="24"/>
+        </w:rPr>
+      </w:pPr>
+      <w:r>
+        <w:rPr>
+          <w:rFonts w:asciiTheme="minorEastAsia" w:eastAsiaTheme="minorEastAsia" w:hAnsiTheme="minorEastAsia" w:hint="eastAsia"/>
+          <w:bCs/>
+          <w:sz w:val="24"/>
+        </w:rPr>
+        <w:t xml:space="preserve">A.旧唯物主义是形而上学的唯物主义 </w:t>
+      </w:r>
+    </w:p>
+    <w:p>
+      <w:pPr>
+        <w:spacing w:line="360" w:lineRule="auto"/>
+        <w:rPr>
+          <w:rFonts w:asciiTheme="minorEastAsia" w:eastAsiaTheme="minorEastAsia" w:hAnsiTheme="minorEastAsia"/>
+          <w:bCs/>
+          <w:sz w:val="24"/>
+        </w:rPr>
+      </w:pPr>
+      <w:r>
+        <w:rPr>
+          <w:rFonts w:asciiTheme="minorEastAsia" w:eastAsiaTheme="minorEastAsia" w:hAnsiTheme="minorEastAsia" w:hint="eastAsia"/>
+          <w:bCs/>
+          <w:sz w:val="24"/>
+        </w:rPr>
+        <w:t xml:space="preserve">B.旧唯物主义在社会历史观上是唯心主义 </w:t>
+      </w:r>
+    </w:p>
+    <w:p>
+      <w:pPr>
+        <w:spacing w:line="360" w:lineRule="auto"/>
+        <w:rPr>
+          <w:rFonts w:asciiTheme="minorEastAsia" w:eastAsiaTheme="minorEastAsia" w:hAnsiTheme="minorEastAsia"/>
+          <w:bCs/>
+          <w:sz w:val="24"/>
+        </w:rPr>
+      </w:pPr>
+      <w:r>
+        <w:rPr>
+          <w:rFonts w:asciiTheme="minorEastAsia" w:eastAsiaTheme="minorEastAsia" w:hAnsiTheme="minorEastAsia" w:hint="eastAsia"/>
+          <w:bCs/>
+          <w:sz w:val="24"/>
+        </w:rPr>
+        <w:t xml:space="preserve">C.旧唯物主义是机械唯物主义   </w:t>
+      </w:r>
+    </w:p>
+    <w:p>
+      <w:pPr>
+        <w:spacing w:line="360" w:lineRule="auto"/>
+        <w:rPr>
+          <w:rFonts w:asciiTheme="minorEastAsia" w:eastAsiaTheme="minorEastAsia" w:hAnsiTheme="minorEastAsia"/>
+          <w:bCs/>
+          <w:sz w:val="24"/>
+        </w:rPr>
+      </w:pPr>
+      <w:r>
+        <w:rPr>
+          <w:rFonts w:asciiTheme="minorEastAsia" w:eastAsiaTheme="minorEastAsia" w:hAnsiTheme="minorEastAsia" w:hint="eastAsia"/>
+          <w:bCs/>
+          <w:sz w:val="24"/>
+        </w:rPr>
+        <w:t>D.旧唯物主义是割裂了运动与静止的辩证法</w:t>
+      </w:r>
+    </w:p>
+    <w:p>
+      <w:pPr>
+        <w:spacing w:line="360" w:lineRule="auto"/>
+        <w:rPr>
+          <w:rFonts w:asciiTheme="minorEastAsia" w:eastAsiaTheme="minorEastAsia" w:hAnsiTheme="minorEastAsia"/>
+          <w:bCs/>
+          <w:sz w:val="24"/>
+        </w:rPr>
+      </w:pPr>
+    </w:p>
+    <w:p>
+      <w:pPr>
+        <w:spacing w:line="360" w:lineRule="auto"/>
+        <w:rPr>
+          <w:rFonts w:asciiTheme="minorEastAsia" w:eastAsiaTheme="minorEastAsia" w:hAnsiTheme="minorEastAsia"/>
+          <w:bCs/>
+          <w:sz w:val="24"/>
+        </w:rPr>
+      </w:pPr>
+      <w:r>
+        <w:rPr>
+          <w:rFonts w:asciiTheme="minorEastAsia" w:eastAsiaTheme="minorEastAsia" w:hAnsiTheme="minorEastAsia" w:hint="eastAsia"/>
+          <w:bCs/>
+          <w:sz w:val="24"/>
+        </w:rPr>
+        <w:t>5.</w:t>
+      </w:r>
+      <w:r>
+        <w:rPr>
+          <w:rFonts w:asciiTheme="minorEastAsia" w:eastAsiaTheme="minorEastAsia" w:hAnsiTheme="minorEastAsia" w:hint="eastAsia"/>
+          <w:bCs/>
+          <w:sz w:val="24"/>
+        </w:rPr>
+        <w:t>“沉舟侧畔千帆过，病树前头万木春。”“芳林新叶催陈叶，流水前波让后波。”这两句诗包含的哲学道理是</w:t>
+      </w:r>
+      <w:r>
+        <w:rPr>
+          <w:rFonts w:asciiTheme="minorEastAsia" w:eastAsiaTheme="minorEastAsia" w:hAnsiTheme="minorEastAsia" w:hint="eastAsia"/>
+          <w:bCs/>
+          <w:sz w:val="24"/>
+        </w:rPr>
+        <w:t xml:space="preserve"> </w:t>
+      </w:r>
+      <w:r>
+        <w:rPr>
+          <w:rFonts w:asciiTheme="minorEastAsia" w:eastAsiaTheme="minorEastAsia" w:hAnsiTheme="minorEastAsia"/>
+          <w:bCs/>
+          <w:color w:val="FF0000"/>
+          <w:sz w:val="24"/>
+        </w:rPr>
+        <w:t xml:space="preserve"> D</w:t>
+      </w:r>
+    </w:p>
+    <w:p>
+      <w:pPr>
+        <w:spacing w:line="360" w:lineRule="auto"/>
+        <w:rPr>
+          <w:rFonts w:asciiTheme="minorEastAsia" w:eastAsiaTheme="minorEastAsia" w:hAnsiTheme="minorEastAsia"/>
+          <w:bCs/>
+          <w:sz w:val="24"/>
+        </w:rPr>
+      </w:pPr>
+      <w:r>
+        <w:rPr>
+          <w:rFonts w:asciiTheme="minorEastAsia" w:eastAsiaTheme="minorEastAsia" w:hAnsiTheme="minorEastAsia" w:hint="eastAsia"/>
+          <w:bCs/>
+          <w:sz w:val="24"/>
+        </w:rPr>
+        <w:t xml:space="preserve">A.矛盾是事物发展的动力  </w:t>
+      </w:r>
+      <w:r>
+        <w:rPr>
+          <w:rFonts w:asciiTheme="minorEastAsia" w:eastAsiaTheme="minorEastAsia" w:hAnsiTheme="minorEastAsia" w:hint="eastAsia"/>
+          <w:bCs/>
+          <w:sz w:val="24"/>
+        </w:rPr>
+        <w:t xml:space="preserve">         </w:t>
+      </w:r>
+      <w:r>
+        <w:rPr>
+          <w:rFonts w:asciiTheme="minorEastAsia" w:eastAsiaTheme="minorEastAsia" w:hAnsiTheme="minorEastAsia" w:hint="eastAsia"/>
+          <w:bCs/>
+          <w:sz w:val="24"/>
+        </w:rPr>
+        <w:t xml:space="preserve">B.事物是本质和现象的统一  </w:t>
+      </w:r>
+    </w:p>
+    <w:p>
+      <w:pPr>
+        <w:spacing w:line="360" w:lineRule="auto"/>
+        <w:rPr>
+          <w:rFonts w:asciiTheme="minorEastAsia" w:eastAsiaTheme="minorEastAsia" w:hAnsiTheme="minorEastAsia"/>
+          <w:bCs/>
+          <w:sz w:val="24"/>
+        </w:rPr>
+      </w:pPr>
+      <w:r>
+        <w:rPr>
+          <w:rFonts w:asciiTheme="minorEastAsia" w:eastAsiaTheme="minorEastAsia" w:hAnsiTheme="minorEastAsia" w:hint="eastAsia"/>
+          <w:bCs/>
+          <w:sz w:val="24"/>
+        </w:rPr>
+        <w:t>C.事物的发展是量变和质变的统一</w:t>
+      </w:r>
+      <w:r>
+        <w:rPr>
+          <w:rFonts w:asciiTheme="minorEastAsia" w:eastAsiaTheme="minorEastAsia" w:hAnsiTheme="minorEastAsia" w:hint="eastAsia"/>
+          <w:bCs/>
+          <w:sz w:val="24"/>
+        </w:rPr>
+        <w:t xml:space="preserve">   </w:t>
+      </w:r>
+      <w:r>
+        <w:rPr>
+          <w:rFonts w:asciiTheme="minorEastAsia" w:eastAsiaTheme="minorEastAsia" w:hAnsiTheme="minorEastAsia" w:hint="eastAsia"/>
+          <w:bCs/>
+          <w:sz w:val="24"/>
+        </w:rPr>
+        <w:t>D.新事物代替旧事物是事物发展的总趋势</w:t>
+      </w:r>
+    </w:p>
+    <w:p>
+      <w:pPr>
+        <w:spacing w:line="360" w:lineRule="auto"/>
+        <w:rPr>
+          <w:rFonts w:asciiTheme="minorEastAsia" w:eastAsiaTheme="minorEastAsia" w:hAnsiTheme="minorEastAsia"/>
+          <w:bCs/>
+          <w:sz w:val="24"/>
+        </w:rPr>
+      </w:pPr>
+    </w:p>
+    <w:p>
+      <w:pPr>
+        <w:spacing w:line="360" w:lineRule="auto"/>
+        <w:rPr>
+          <w:rFonts w:asciiTheme="minorEastAsia" w:eastAsiaTheme="minorEastAsia" w:hAnsiTheme="minorEastAsia"/>
+          <w:bCs/>
+          <w:sz w:val="24"/>
+        </w:rPr>
+      </w:pPr>
+      <w:r>
+        <w:rPr>
+          <w:rFonts w:asciiTheme="minorEastAsia" w:eastAsiaTheme="minorEastAsia" w:hAnsiTheme="minorEastAsia" w:hint="eastAsia"/>
+          <w:bCs/>
+          <w:sz w:val="24"/>
+        </w:rPr>
+        <w:t>6.“真理是人造的供人使用的工具”的看法是</w:t>
+      </w:r>
+      <w:r>
+        <w:rPr>
+          <w:rFonts w:asciiTheme="minorEastAsia" w:eastAsiaTheme="minorEastAsia" w:hAnsiTheme="minorEastAsia" w:hint="eastAsia"/>
+          <w:bCs/>
+          <w:sz w:val="24"/>
+        </w:rPr>
+        <w:t xml:space="preserve"> </w:t>
+      </w:r>
+      <w:r>
+        <w:rPr>
+          <w:rFonts w:asciiTheme="minorEastAsia" w:eastAsiaTheme="minorEastAsia" w:hAnsiTheme="minorEastAsia"/>
+          <w:bCs/>
+          <w:color w:val="FF0000"/>
+          <w:sz w:val="24"/>
         </w:rPr>
         <w:t>A</w:t>
       </w:r>
-      <w:r>
-        <w:rPr>
-          <w:rFonts w:hint="eastAsia"/>
-          <w:b/>
-          <w:sz w:val="32"/>
-          <w:szCs w:val="32"/>
-        </w:rPr>
-        <w:t>卷</w:t>
-      </w:r>
-      <w:r>
-        <w:rPr>
-          <w:rFonts w:hint="eastAsia"/>
-          <w:b/>
-          <w:sz w:val="32"/>
-          <w:szCs w:val="32"/>
-        </w:rPr>
-        <w:t>)</w:t>
-      </w:r>
-      <w:r>
-        <w:rPr>
-          <w:b/>
-          <w:sz w:val="32"/>
-          <w:szCs w:val="32"/>
+    </w:p>
+    <w:p>
+      <w:pPr>
+        <w:spacing w:line="360" w:lineRule="auto"/>
+        <w:rPr>
+          <w:rFonts w:asciiTheme="minorEastAsia" w:eastAsiaTheme="minorEastAsia" w:hAnsiTheme="minorEastAsia"/>
+          <w:bCs/>
+          <w:sz w:val="24"/>
+        </w:rPr>
+      </w:pPr>
+      <w:r>
+        <w:rPr>
+          <w:rFonts w:asciiTheme="minorEastAsia" w:eastAsiaTheme="minorEastAsia" w:hAnsiTheme="minorEastAsia" w:hint="eastAsia"/>
+          <w:bCs/>
+          <w:sz w:val="24"/>
+        </w:rPr>
+        <w:t xml:space="preserve">  </w:t>
+      </w:r>
+      <w:r>
+        <w:rPr>
+          <w:rFonts w:asciiTheme="minorEastAsia" w:eastAsiaTheme="minorEastAsia" w:hAnsiTheme="minorEastAsia" w:hint="eastAsia"/>
+          <w:bCs/>
+          <w:sz w:val="24"/>
+        </w:rPr>
+        <w:t>A．主观唯心主义</w:t>
+      </w:r>
+      <w:r>
+        <w:rPr>
+          <w:rFonts w:asciiTheme="minorEastAsia" w:eastAsiaTheme="minorEastAsia" w:hAnsiTheme="minorEastAsia" w:hint="eastAsia"/>
+          <w:bCs/>
+          <w:sz w:val="24"/>
+        </w:rPr>
+        <w:t xml:space="preserve">                       </w:t>
+      </w:r>
+      <w:r>
+        <w:rPr>
+          <w:rFonts w:asciiTheme="minorEastAsia" w:eastAsiaTheme="minorEastAsia" w:hAnsiTheme="minorEastAsia" w:hint="eastAsia"/>
+          <w:bCs/>
+          <w:sz w:val="24"/>
+        </w:rPr>
+        <w:t>B．客观唯心主义  </w:t>
+      </w:r>
+    </w:p>
+    <w:p>
+      <w:pPr>
+        <w:spacing w:line="360" w:lineRule="auto"/>
+        <w:rPr>
+          <w:rFonts w:asciiTheme="minorEastAsia" w:eastAsiaTheme="minorEastAsia" w:hAnsiTheme="minorEastAsia"/>
+          <w:bCs/>
+          <w:sz w:val="24"/>
+        </w:rPr>
+      </w:pPr>
+      <w:r>
+        <w:rPr>
+          <w:rFonts w:asciiTheme="minorEastAsia" w:eastAsiaTheme="minorEastAsia" w:hAnsiTheme="minorEastAsia" w:hint="eastAsia"/>
+          <w:bCs/>
+          <w:sz w:val="24"/>
+        </w:rPr>
+        <w:t xml:space="preserve">  </w:t>
+      </w:r>
+      <w:r>
+        <w:rPr>
+          <w:rFonts w:asciiTheme="minorEastAsia" w:eastAsiaTheme="minorEastAsia" w:hAnsiTheme="minorEastAsia" w:hint="eastAsia"/>
+          <w:bCs/>
+          <w:sz w:val="24"/>
+        </w:rPr>
+        <w:t>C．辩证唯物主义</w:t>
+      </w:r>
+      <w:r>
+        <w:rPr>
+          <w:rFonts w:asciiTheme="minorEastAsia" w:eastAsiaTheme="minorEastAsia" w:hAnsiTheme="minorEastAsia" w:hint="eastAsia"/>
+          <w:bCs/>
+          <w:sz w:val="24"/>
+        </w:rPr>
+        <w:t xml:space="preserve">                       </w:t>
+      </w:r>
+      <w:r>
+        <w:rPr>
+          <w:rFonts w:asciiTheme="minorEastAsia" w:eastAsiaTheme="minorEastAsia" w:hAnsiTheme="minorEastAsia" w:hint="eastAsia"/>
+          <w:bCs/>
+          <w:sz w:val="24"/>
+        </w:rPr>
+        <w:t>D．机械唯物主义</w:t>
+      </w:r>
+    </w:p>
+    <w:p>
+      <w:pPr>
+        <w:spacing w:line="360" w:lineRule="auto"/>
+        <w:rPr>
+          <w:rFonts w:asciiTheme="minorEastAsia" w:eastAsiaTheme="minorEastAsia" w:hAnsiTheme="minorEastAsia"/>
+          <w:bCs/>
+          <w:sz w:val="24"/>
+        </w:rPr>
+      </w:pPr>
+    </w:p>
+    <w:p>
+      <w:pPr>
+        <w:spacing w:line="360" w:lineRule="auto"/>
+        <w:rPr>
+          <w:rFonts w:asciiTheme="minorEastAsia" w:eastAsiaTheme="minorEastAsia" w:hAnsiTheme="minorEastAsia"/>
+          <w:bCs/>
+          <w:sz w:val="24"/>
+        </w:rPr>
+      </w:pPr>
+      <w:r>
+        <w:rPr>
+          <w:rFonts w:asciiTheme="minorEastAsia" w:eastAsiaTheme="minorEastAsia" w:hAnsiTheme="minorEastAsia" w:hint="eastAsia"/>
+          <w:bCs/>
+          <w:sz w:val="24"/>
+        </w:rPr>
+        <w:t>7</w:t>
+      </w:r>
+      <w:r>
+        <w:rPr>
+          <w:rFonts w:asciiTheme="minorEastAsia" w:eastAsiaTheme="minorEastAsia" w:hAnsiTheme="minorEastAsia" w:hint="eastAsia"/>
+          <w:bCs/>
+          <w:sz w:val="24"/>
+        </w:rPr>
+        <w:t>.与时俱进是马克思主义的</w:t>
+      </w:r>
+      <w:r>
+        <w:rPr>
+          <w:rFonts w:asciiTheme="minorEastAsia" w:eastAsiaTheme="minorEastAsia" w:hAnsiTheme="minorEastAsia" w:hint="eastAsia"/>
+          <w:bCs/>
+          <w:sz w:val="24"/>
         </w:rPr>
         <w:t xml:space="preserve"> </w:t>
       </w:r>
-    </w:p>
-    <w:p>
-      <w:pPr>
-        <w:spacing w:line="360" w:lineRule="auto"/>
-        <w:rPr>
-          <w:rFonts w:asciiTheme="minorEastAsia" w:hAnsiTheme="minorEastAsia"/>
-          <w:b/>
-          <w:bCs/>
-          <w:sz w:val="24"/>
-          <w:u w:val="single"/>
-        </w:rPr>
-      </w:pPr>
-      <w:r>
-        <w:rPr>
-          <w:rFonts w:asciiTheme="minorEastAsia" w:hAnsiTheme="minorEastAsia" w:hint="eastAsia"/>
-          <w:b/>
-          <w:bCs/>
-          <w:sz w:val="24"/>
-          <w:u w:val="single"/>
-        </w:rPr>
-        <w:t xml:space="preserve">教学站            学号               姓名            成绩                       </w:t>
-      </w:r>
-    </w:p>
-    <w:p>
-      <w:pPr>
-        <w:spacing w:line="360" w:lineRule="auto"/>
-        <w:rPr>
-          <w:rFonts w:asciiTheme="minorEastAsia" w:hAnsiTheme="minorEastAsia"/>
-          <w:bCs/>
-          <w:sz w:val="24"/>
-        </w:rPr>
-      </w:pPr>
-      <w:r>
-        <w:rPr>
-          <w:rFonts w:asciiTheme="minorEastAsia" w:hAnsiTheme="minorEastAsia" w:hint="eastAsia"/>
-          <w:bCs/>
-          <w:sz w:val="24"/>
-        </w:rPr>
-        <w:t>闭卷</w:t>
-      </w:r>
-    </w:p>
-    <w:p>
-      <w:pPr>
-        <w:spacing w:line="360" w:lineRule="auto"/>
-        <w:rPr>
-          <w:rFonts w:asciiTheme="minorEastAsia" w:hAnsiTheme="minorEastAsia"/>
-          <w:bCs/>
-          <w:sz w:val="24"/>
-          <w:u w:val="single"/>
-        </w:rPr>
-      </w:pPr>
-      <w:r>
-        <w:rPr>
-          <w:rFonts w:asciiTheme="minorEastAsia" w:hAnsiTheme="minorEastAsia" w:hint="eastAsia"/>
-          <w:bCs/>
-          <w:sz w:val="24"/>
-        </w:rPr>
-        <w:t>在机读卡上作答，先用签字笔填写姓名</w:t>
-      </w:r>
-      <w:r>
-        <w:rPr>
-          <w:rFonts w:asciiTheme="minorEastAsia" w:hAnsiTheme="minorEastAsia" w:hint="eastAsia"/>
-          <w:bCs/>
-          <w:sz w:val="24"/>
-        </w:rPr>
-        <w:t>、</w:t>
-      </w:r>
-      <w:r>
-        <w:rPr>
-          <w:rFonts w:asciiTheme="minorEastAsia" w:hAnsiTheme="minorEastAsia" w:hint="eastAsia"/>
-          <w:bCs/>
-          <w:sz w:val="24"/>
-        </w:rPr>
-        <w:t>学生代号（远程学生为15位学号，函授学生从左到右第一位为0，然后填写14位学号</w:t>
-      </w:r>
-      <w:r>
-        <w:rPr>
-          <w:rFonts w:asciiTheme="minorEastAsia" w:hAnsiTheme="minorEastAsia" w:hint="eastAsia"/>
-          <w:bCs/>
-          <w:sz w:val="24"/>
-        </w:rPr>
-        <w:t>）</w:t>
-      </w:r>
-      <w:r>
-        <w:rPr>
-          <w:rFonts w:asciiTheme="minorEastAsia" w:hAnsiTheme="minorEastAsia" w:hint="eastAsia"/>
-          <w:bCs/>
-          <w:sz w:val="24"/>
-        </w:rPr>
-        <w:t>，再用2B铅笔填涂对应学生</w:t>
-      </w:r>
-      <w:r>
-        <w:rPr>
-          <w:rFonts w:asciiTheme="minorEastAsia" w:hAnsiTheme="minorEastAsia" w:hint="eastAsia"/>
-          <w:bCs/>
-          <w:sz w:val="24"/>
-          <w:u w:val="single"/>
-        </w:rPr>
-        <w:t>代号</w:t>
-      </w:r>
-      <w:r>
-        <w:rPr>
-          <w:rFonts w:asciiTheme="minorEastAsia" w:hAnsiTheme="minorEastAsia" w:hint="eastAsia"/>
-          <w:bCs/>
-          <w:sz w:val="24"/>
-          <w:u w:val="single"/>
-        </w:rPr>
-        <w:t xml:space="preserve">。                                                                   </w:t>
-      </w:r>
-    </w:p>
-    <w:p>
-      <w:pPr>
-        <w:spacing w:line="360" w:lineRule="auto"/>
-        <w:rPr>
-          <w:rFonts w:asciiTheme="minorEastAsia" w:eastAsiaTheme="minorEastAsia" w:hAnsiTheme="minorEastAsia"/>
-          <w:b/>
-          <w:bCs/>
-          <w:sz w:val="24"/>
-        </w:rPr>
-      </w:pPr>
-      <w:r>
-        <w:rPr>
-          <w:rFonts w:asciiTheme="minorEastAsia" w:eastAsiaTheme="minorEastAsia" w:hAnsiTheme="minorEastAsia" w:hint="eastAsia"/>
-          <w:b/>
-          <w:bCs/>
-          <w:sz w:val="24"/>
-        </w:rPr>
-        <w:t>一、 单项选择题（每题</w:t>
-      </w:r>
-      <w:r>
-        <w:rPr>
-          <w:rFonts w:asciiTheme="minorEastAsia" w:eastAsiaTheme="minorEastAsia" w:hAnsiTheme="minorEastAsia" w:hint="eastAsia"/>
-          <w:b/>
-          <w:bCs/>
-          <w:sz w:val="24"/>
-        </w:rPr>
-        <w:t>1</w:t>
-      </w:r>
-      <w:r>
-        <w:rPr>
-          <w:rFonts w:asciiTheme="minorEastAsia" w:eastAsiaTheme="minorEastAsia" w:hAnsiTheme="minorEastAsia" w:hint="eastAsia"/>
-          <w:b/>
-          <w:bCs/>
-          <w:sz w:val="24"/>
-        </w:rPr>
-        <w:t>分，共计</w:t>
-      </w:r>
-      <w:r>
-        <w:rPr>
-          <w:rFonts w:asciiTheme="minorEastAsia" w:eastAsiaTheme="minorEastAsia" w:hAnsiTheme="minorEastAsia" w:hint="eastAsia"/>
-          <w:b/>
-          <w:bCs/>
-          <w:sz w:val="24"/>
-        </w:rPr>
-        <w:t>2</w:t>
-      </w:r>
-      <w:r>
-        <w:rPr>
-          <w:rFonts w:asciiTheme="minorEastAsia" w:eastAsiaTheme="minorEastAsia" w:hAnsiTheme="minorEastAsia" w:hint="eastAsia"/>
-          <w:b/>
-          <w:bCs/>
-          <w:sz w:val="24"/>
-        </w:rPr>
-        <w:t>0分。请用2B铅笔将答案填涂在答题卡上。）</w:t>
-      </w:r>
-    </w:p>
-    <w:p>
-      <w:pPr>
-        <w:spacing w:line="360" w:lineRule="auto"/>
-        <w:rPr>
-          <w:rFonts w:asciiTheme="minorEastAsia" w:eastAsiaTheme="minorEastAsia" w:hAnsiTheme="minorEastAsia"/>
-          <w:bCs/>
-          <w:sz w:val="24"/>
-        </w:rPr>
-      </w:pPr>
-    </w:p>
-    <w:p>
-      <w:pPr>
-        <w:spacing w:line="360" w:lineRule="auto"/>
-        <w:rPr>
-          <w:rFonts w:asciiTheme="minorEastAsia" w:eastAsiaTheme="minorEastAsia" w:hAnsiTheme="minorEastAsia"/>
-          <w:bCs/>
-          <w:sz w:val="24"/>
-        </w:rPr>
-      </w:pPr>
-      <w:r>
-        <w:rPr>
-          <w:rFonts w:asciiTheme="minorEastAsia" w:eastAsiaTheme="minorEastAsia" w:hAnsiTheme="minorEastAsia" w:hint="eastAsia"/>
-          <w:bCs/>
-          <w:sz w:val="24"/>
-        </w:rPr>
-        <w:t>1.</w:t>
-      </w:r>
-      <w:r>
-        <w:rPr>
-          <w:rFonts w:asciiTheme="minorEastAsia" w:eastAsiaTheme="minorEastAsia" w:hAnsiTheme="minorEastAsia" w:hint="eastAsia"/>
-          <w:bCs/>
-          <w:sz w:val="24"/>
-        </w:rPr>
-        <w:t>有的哲学家认为，因果联系是由于人们多次看到两组现象前后相随而形成的心理习惯。这种观点属于</w:t>
-      </w:r>
-    </w:p>
-    <w:p>
-      <w:pPr>
-        <w:spacing w:line="360" w:lineRule="auto"/>
-        <w:rPr>
-          <w:rFonts w:asciiTheme="minorEastAsia" w:eastAsiaTheme="minorEastAsia" w:hAnsiTheme="minorEastAsia"/>
-          <w:bCs/>
-          <w:sz w:val="24"/>
-        </w:rPr>
-      </w:pPr>
-      <w:r>
-        <w:rPr>
-          <w:rFonts w:asciiTheme="minorEastAsia" w:eastAsiaTheme="minorEastAsia" w:hAnsiTheme="minorEastAsia" w:hint="eastAsia"/>
-          <w:bCs/>
-          <w:sz w:val="24"/>
-        </w:rPr>
-        <w:t xml:space="preserve">  </w:t>
-      </w:r>
-      <w:r>
-        <w:rPr>
-          <w:rFonts w:asciiTheme="minorEastAsia" w:eastAsiaTheme="minorEastAsia" w:hAnsiTheme="minorEastAsia" w:hint="eastAsia"/>
-          <w:bCs/>
-          <w:sz w:val="24"/>
-        </w:rPr>
-        <w:t xml:space="preserve">A.唯物主义决定论 </w:t>
-      </w:r>
-      <w:r>
-        <w:rPr>
-          <w:rFonts w:asciiTheme="minorEastAsia" w:eastAsiaTheme="minorEastAsia" w:hAnsiTheme="minorEastAsia" w:hint="eastAsia"/>
-          <w:bCs/>
-          <w:sz w:val="24"/>
-        </w:rPr>
-        <w:t xml:space="preserve">                </w:t>
-      </w:r>
       <w:r>
         <w:rPr>
           <w:rFonts w:asciiTheme="minorEastAsia" w:eastAsiaTheme="minorEastAsia" w:hAnsiTheme="minorEastAsia" w:hint="eastAsia"/>
           <w:bCs/>
           <w:color w:val="FF0000"/>
           <w:sz w:val="24"/>
-          <w:highlight w:val="yellow"/>
-        </w:rPr>
-        <w:t>B.唯心主义非决定论</w:t>
-      </w:r>
-      <w:r>
-        <w:rPr>
-          <w:rFonts w:asciiTheme="minorEastAsia" w:eastAsiaTheme="minorEastAsia" w:hAnsiTheme="minorEastAsia" w:hint="eastAsia"/>
-          <w:bCs/>
-          <w:sz w:val="24"/>
-        </w:rPr>
-        <w:t xml:space="preserve">  </w:t>
-      </w:r>
-    </w:p>
-    <w:p>
-      <w:pPr>
-        <w:spacing w:line="360" w:lineRule="auto"/>
-        <w:rPr>
-          <w:rFonts w:asciiTheme="minorEastAsia" w:eastAsiaTheme="minorEastAsia" w:hAnsiTheme="minorEastAsia"/>
-          <w:bCs/>
-          <w:sz w:val="24"/>
-        </w:rPr>
-      </w:pPr>
-      <w:r>
-        <w:rPr>
-          <w:rFonts w:asciiTheme="minorEastAsia" w:eastAsiaTheme="minorEastAsia" w:hAnsiTheme="minorEastAsia" w:hint="eastAsia"/>
-          <w:bCs/>
-          <w:sz w:val="24"/>
-        </w:rPr>
-        <w:t xml:space="preserve">  </w:t>
-      </w:r>
-      <w:r>
-        <w:rPr>
-          <w:rFonts w:asciiTheme="minorEastAsia" w:eastAsiaTheme="minorEastAsia" w:hAnsiTheme="minorEastAsia" w:hint="eastAsia"/>
-          <w:bCs/>
-          <w:sz w:val="24"/>
-        </w:rPr>
-        <w:t xml:space="preserve">C.形而上学的机械决定论 </w:t>
-      </w:r>
-      <w:r>
-        <w:rPr>
-          <w:rFonts w:asciiTheme="minorEastAsia" w:eastAsiaTheme="minorEastAsia" w:hAnsiTheme="minorEastAsia" w:hint="eastAsia"/>
-          <w:bCs/>
-          <w:sz w:val="24"/>
-        </w:rPr>
-        <w:t xml:space="preserve">          </w:t>
-      </w:r>
-      <w:r>
-        <w:rPr>
-          <w:rFonts w:asciiTheme="minorEastAsia" w:eastAsiaTheme="minorEastAsia" w:hAnsiTheme="minorEastAsia" w:hint="eastAsia"/>
-          <w:bCs/>
-          <w:sz w:val="24"/>
-        </w:rPr>
-        <w:t>D.相对主义诡辩论</w:t>
-      </w:r>
-    </w:p>
-    <w:p>
-      <w:pPr>
-        <w:spacing w:line="360" w:lineRule="auto"/>
-        <w:rPr>
-          <w:rFonts w:asciiTheme="minorEastAsia" w:eastAsiaTheme="minorEastAsia" w:hAnsiTheme="minorEastAsia"/>
-          <w:bCs/>
-          <w:sz w:val="24"/>
-        </w:rPr>
-      </w:pPr>
-    </w:p>
-    <w:p>
-      <w:pPr>
-        <w:spacing w:line="360" w:lineRule="auto"/>
-        <w:rPr>
-          <w:rFonts w:asciiTheme="minorEastAsia" w:eastAsiaTheme="minorEastAsia" w:hAnsiTheme="minorEastAsia"/>
-          <w:bCs/>
-          <w:sz w:val="24"/>
-        </w:rPr>
-      </w:pPr>
-      <w:r>
-        <w:rPr>
-          <w:rFonts w:asciiTheme="minorEastAsia" w:eastAsiaTheme="minorEastAsia" w:hAnsiTheme="minorEastAsia" w:hint="eastAsia"/>
-          <w:bCs/>
-          <w:sz w:val="24"/>
-        </w:rPr>
-        <w:t>2.</w:t>
-      </w:r>
-      <w:r>
-        <w:rPr>
-          <w:rFonts w:asciiTheme="minorEastAsia" w:eastAsiaTheme="minorEastAsia" w:hAnsiTheme="minorEastAsia" w:hint="eastAsia"/>
-          <w:bCs/>
-          <w:sz w:val="24"/>
-        </w:rPr>
-        <w:t xml:space="preserve">在现实中还没有充分的根据，也不具备一定的条件，在目前不能实现的，属于  </w:t>
-      </w:r>
-      <w:r>
-        <w:rPr>
-          <w:rFonts w:asciiTheme="minorEastAsia" w:eastAsiaTheme="minorEastAsia" w:hAnsiTheme="minorEastAsia" w:hint="eastAsia"/>
-          <w:bCs/>
-          <w:sz w:val="24"/>
-        </w:rPr>
-        <w:t xml:space="preserve">     </w:t>
-      </w:r>
-    </w:p>
-    <w:p>
-      <w:pPr>
-        <w:spacing w:line="360" w:lineRule="auto"/>
-        <w:rPr>
-          <w:rFonts w:asciiTheme="minorEastAsia" w:eastAsiaTheme="minorEastAsia" w:hAnsiTheme="minorEastAsia"/>
-          <w:bCs/>
-          <w:sz w:val="24"/>
-        </w:rPr>
-      </w:pPr>
-      <w:r>
-        <w:rPr>
-          <w:rFonts w:asciiTheme="minorEastAsia" w:eastAsiaTheme="minorEastAsia" w:hAnsiTheme="minorEastAsia" w:hint="eastAsia"/>
-          <w:bCs/>
-          <w:sz w:val="24"/>
-        </w:rPr>
-        <w:t xml:space="preserve">  </w:t>
-      </w:r>
-      <w:r>
-        <w:rPr>
-          <w:rFonts w:asciiTheme="minorEastAsia" w:eastAsiaTheme="minorEastAsia" w:hAnsiTheme="minorEastAsia" w:hint="eastAsia"/>
-          <w:bCs/>
-          <w:sz w:val="24"/>
-        </w:rPr>
-        <w:t>A.不可能性</w:t>
-      </w:r>
-      <w:r>
-        <w:rPr>
-          <w:rFonts w:asciiTheme="minorEastAsia" w:eastAsiaTheme="minorEastAsia" w:hAnsiTheme="minorEastAsia" w:hint="eastAsia"/>
-          <w:bCs/>
-          <w:sz w:val="24"/>
-        </w:rPr>
-        <w:t xml:space="preserve">                       </w:t>
-      </w:r>
-      <w:r>
-        <w:rPr>
-          <w:rFonts w:asciiTheme="minorEastAsia" w:eastAsiaTheme="minorEastAsia" w:hAnsiTheme="minorEastAsia" w:hint="eastAsia"/>
-          <w:bCs/>
-          <w:sz w:val="24"/>
-        </w:rPr>
-        <w:t xml:space="preserve">B.微小的可能性  </w:t>
-      </w:r>
-    </w:p>
-    <w:p>
-      <w:pPr>
-        <w:spacing w:line="360" w:lineRule="auto"/>
-        <w:rPr>
-          <w:rFonts w:asciiTheme="minorEastAsia" w:eastAsiaTheme="minorEastAsia" w:hAnsiTheme="minorEastAsia"/>
-          <w:bCs/>
-          <w:sz w:val="24"/>
-        </w:rPr>
-      </w:pPr>
-      <w:r>
-        <w:rPr>
-          <w:rFonts w:asciiTheme="minorEastAsia" w:eastAsiaTheme="minorEastAsia" w:hAnsiTheme="minorEastAsia" w:hint="eastAsia"/>
-          <w:bCs/>
-          <w:sz w:val="24"/>
-        </w:rPr>
-        <w:t xml:space="preserve">  </w:t>
-      </w:r>
-      <w:r>
-        <w:rPr>
-          <w:rFonts w:asciiTheme="minorEastAsia" w:eastAsiaTheme="minorEastAsia" w:hAnsiTheme="minorEastAsia" w:hint="eastAsia"/>
-          <w:bCs/>
-          <w:sz w:val="24"/>
-        </w:rPr>
-        <w:t>C.现实的可能性</w:t>
-      </w:r>
-      <w:r>
-        <w:rPr>
-          <w:rFonts w:asciiTheme="minorEastAsia" w:eastAsiaTheme="minorEastAsia" w:hAnsiTheme="minorEastAsia" w:hint="eastAsia"/>
-          <w:bCs/>
-          <w:sz w:val="24"/>
-        </w:rPr>
-        <w:t xml:space="preserve">                   </w:t>
-      </w:r>
-      <w:r>
-        <w:rPr>
-          <w:rFonts w:asciiTheme="minorEastAsia" w:eastAsiaTheme="minorEastAsia" w:hAnsiTheme="minorEastAsia" w:hint="eastAsia"/>
-          <w:bCs/>
-          <w:color w:val="FF0000"/>
-          <w:sz w:val="24"/>
-          <w:highlight w:val="yellow"/>
-        </w:rPr>
-        <w:t>D.抽象的可能性</w:t>
-      </w:r>
-    </w:p>
-    <w:p>
-      <w:pPr>
-        <w:spacing w:line="360" w:lineRule="auto"/>
-        <w:rPr>
-          <w:rFonts w:asciiTheme="minorEastAsia" w:eastAsiaTheme="minorEastAsia" w:hAnsiTheme="minorEastAsia"/>
-          <w:bCs/>
-          <w:sz w:val="24"/>
-        </w:rPr>
-      </w:pPr>
-    </w:p>
-    <w:p>
-      <w:pPr>
-        <w:spacing w:line="360" w:lineRule="auto"/>
-        <w:rPr>
-          <w:rFonts w:asciiTheme="minorEastAsia" w:eastAsiaTheme="minorEastAsia" w:hAnsiTheme="minorEastAsia"/>
-          <w:bCs/>
-          <w:sz w:val="24"/>
-        </w:rPr>
-      </w:pPr>
-      <w:r>
-        <w:rPr>
-          <w:rFonts w:asciiTheme="minorEastAsia" w:eastAsiaTheme="minorEastAsia" w:hAnsiTheme="minorEastAsia" w:hint="eastAsia"/>
-          <w:bCs/>
-          <w:sz w:val="24"/>
-        </w:rPr>
-        <w:t>3.</w:t>
-      </w:r>
-      <w:r>
-        <w:rPr>
-          <w:rFonts w:asciiTheme="minorEastAsia" w:eastAsiaTheme="minorEastAsia" w:hAnsiTheme="minorEastAsia" w:hint="eastAsia"/>
-          <w:bCs/>
-          <w:sz w:val="24"/>
-        </w:rPr>
-        <w:t>《坛经》“时有风吹幡动，----僧曰风动，---僧曰幡动，议论不已。惠能进曰:不是风动，不是幡动，仁者心动”。惠能关于运动的观点是</w:t>
-      </w:r>
-    </w:p>
-    <w:p>
-      <w:pPr>
-        <w:spacing w:line="360" w:lineRule="auto"/>
-        <w:rPr>
-          <w:rFonts w:asciiTheme="minorEastAsia" w:eastAsiaTheme="minorEastAsia" w:hAnsiTheme="minorEastAsia"/>
-          <w:bCs/>
-          <w:sz w:val="24"/>
-        </w:rPr>
-      </w:pPr>
-      <w:r>
-        <w:rPr>
-          <w:rFonts w:asciiTheme="minorEastAsia" w:eastAsiaTheme="minorEastAsia" w:hAnsiTheme="minorEastAsia" w:hint="eastAsia"/>
-          <w:bCs/>
-          <w:sz w:val="24"/>
-        </w:rPr>
-        <w:t xml:space="preserve">A.运动是物质之根本属性 </w:t>
-      </w:r>
-      <w:r>
-        <w:rPr>
-          <w:rFonts w:asciiTheme="minorEastAsia" w:eastAsiaTheme="minorEastAsia" w:hAnsiTheme="minorEastAsia" w:hint="eastAsia"/>
-          <w:bCs/>
-          <w:sz w:val="24"/>
-        </w:rPr>
-        <w:t xml:space="preserve">                  </w:t>
-      </w:r>
-      <w:r>
-        <w:rPr>
-          <w:rFonts w:asciiTheme="minorEastAsia" w:eastAsiaTheme="minorEastAsia" w:hAnsiTheme="minorEastAsia" w:hint="eastAsia"/>
-          <w:bCs/>
-          <w:sz w:val="24"/>
-        </w:rPr>
-        <w:t xml:space="preserve">B.运动与物质不可分   </w:t>
-      </w:r>
-    </w:p>
-    <w:p>
-      <w:pPr>
-        <w:spacing w:line="360" w:lineRule="auto"/>
-        <w:rPr>
-          <w:rFonts w:asciiTheme="minorEastAsia" w:eastAsiaTheme="minorEastAsia" w:hAnsiTheme="minorEastAsia"/>
-          <w:bCs/>
-          <w:sz w:val="24"/>
-        </w:rPr>
-      </w:pPr>
-      <w:r>
-        <w:rPr>
-          <w:rFonts w:asciiTheme="minorEastAsia" w:eastAsiaTheme="minorEastAsia" w:hAnsiTheme="minorEastAsia" w:hint="eastAsia"/>
-          <w:bCs/>
-          <w:sz w:val="24"/>
-        </w:rPr>
-        <w:t xml:space="preserve">C.精神运动是物质运动的一种形式 </w:t>
-      </w:r>
-      <w:r>
-        <w:rPr>
-          <w:rFonts w:asciiTheme="minorEastAsia" w:eastAsiaTheme="minorEastAsia" w:hAnsiTheme="minorEastAsia" w:hint="eastAsia"/>
-          <w:bCs/>
-          <w:sz w:val="24"/>
-        </w:rPr>
-        <w:t xml:space="preserve">          </w:t>
-      </w:r>
-      <w:r>
-        <w:rPr>
-          <w:rFonts w:asciiTheme="minorEastAsia" w:eastAsiaTheme="minorEastAsia" w:hAnsiTheme="minorEastAsia" w:hint="eastAsia"/>
-          <w:bCs/>
-          <w:color w:val="FF0000"/>
-          <w:sz w:val="24"/>
-          <w:highlight w:val="yellow"/>
-        </w:rPr>
-        <w:t>D.精神是运动的主体</w:t>
-      </w:r>
-    </w:p>
-    <w:p>
-      <w:pPr>
-        <w:spacing w:line="360" w:lineRule="auto"/>
-        <w:rPr>
-          <w:rFonts w:asciiTheme="minorEastAsia" w:eastAsiaTheme="minorEastAsia" w:hAnsiTheme="minorEastAsia"/>
-          <w:bCs/>
-          <w:sz w:val="24"/>
-        </w:rPr>
-      </w:pPr>
-    </w:p>
-    <w:p>
-      <w:pPr>
-        <w:spacing w:line="360" w:lineRule="auto"/>
-        <w:rPr>
-          <w:rFonts w:asciiTheme="minorEastAsia" w:eastAsiaTheme="minorEastAsia" w:hAnsiTheme="minorEastAsia"/>
-          <w:bCs/>
-          <w:sz w:val="24"/>
-        </w:rPr>
-      </w:pPr>
-      <w:r>
-        <w:rPr>
-          <w:rFonts w:asciiTheme="minorEastAsia" w:eastAsiaTheme="minorEastAsia" w:hAnsiTheme="minorEastAsia" w:hint="eastAsia"/>
-          <w:bCs/>
-          <w:sz w:val="24"/>
-        </w:rPr>
-        <w:t>4.</w:t>
-      </w:r>
-      <w:r>
-        <w:rPr>
-          <w:rFonts w:asciiTheme="minorEastAsia" w:eastAsiaTheme="minorEastAsia" w:hAnsiTheme="minorEastAsia" w:hint="eastAsia"/>
-          <w:bCs/>
-          <w:sz w:val="24"/>
-        </w:rPr>
-        <w:t>“旧唯物主义是半截子的唯物主义”，这是指</w:t>
-      </w:r>
-    </w:p>
-    <w:p>
-      <w:pPr>
-        <w:spacing w:line="360" w:lineRule="auto"/>
-        <w:rPr>
-          <w:rFonts w:asciiTheme="minorEastAsia" w:eastAsiaTheme="minorEastAsia" w:hAnsiTheme="minorEastAsia"/>
-          <w:bCs/>
-          <w:sz w:val="24"/>
-        </w:rPr>
-      </w:pPr>
-      <w:r>
-        <w:rPr>
-          <w:rFonts w:asciiTheme="minorEastAsia" w:eastAsiaTheme="minorEastAsia" w:hAnsiTheme="minorEastAsia" w:hint="eastAsia"/>
-          <w:bCs/>
-          <w:sz w:val="24"/>
-        </w:rPr>
-        <w:t xml:space="preserve">A.旧唯物主义是形而上学的唯物主义 </w:t>
-      </w:r>
-    </w:p>
-    <w:p>
-      <w:pPr>
-        <w:spacing w:line="360" w:lineRule="auto"/>
-        <w:rPr>
-          <w:rFonts w:asciiTheme="minorEastAsia" w:eastAsiaTheme="minorEastAsia" w:hAnsiTheme="minorEastAsia"/>
-          <w:bCs/>
-          <w:color w:val="FF0000"/>
-          <w:sz w:val="24"/>
-        </w:rPr>
-      </w:pPr>
-      <w:r>
-        <w:rPr>
-          <w:rFonts w:asciiTheme="minorEastAsia" w:eastAsiaTheme="minorEastAsia" w:hAnsiTheme="minorEastAsia" w:hint="eastAsia"/>
-          <w:bCs/>
-          <w:color w:val="FF0000"/>
-          <w:sz w:val="24"/>
-          <w:highlight w:val="yellow"/>
-        </w:rPr>
-        <w:t>B.旧唯物主义在社会历史观上是唯心主义</w:t>
-      </w:r>
-      <w:r>
-        <w:rPr>
-          <w:rFonts w:asciiTheme="minorEastAsia" w:eastAsiaTheme="minorEastAsia" w:hAnsiTheme="minorEastAsia" w:hint="eastAsia"/>
-          <w:bCs/>
-          <w:color w:val="FF0000"/>
-          <w:sz w:val="24"/>
-        </w:rPr>
-        <w:t xml:space="preserve"> </w:t>
-      </w:r>
-    </w:p>
-    <w:p>
-      <w:pPr>
-        <w:spacing w:line="360" w:lineRule="auto"/>
-        <w:rPr>
-          <w:rFonts w:asciiTheme="minorEastAsia" w:eastAsiaTheme="minorEastAsia" w:hAnsiTheme="minorEastAsia"/>
-          <w:bCs/>
-          <w:sz w:val="24"/>
-        </w:rPr>
-      </w:pPr>
-      <w:r>
-        <w:rPr>
-          <w:rFonts w:asciiTheme="minorEastAsia" w:eastAsiaTheme="minorEastAsia" w:hAnsiTheme="minorEastAsia" w:hint="eastAsia"/>
-          <w:bCs/>
-          <w:sz w:val="24"/>
-        </w:rPr>
-        <w:t xml:space="preserve">C.旧唯物主义是机械唯物主义   </w:t>
-      </w:r>
-    </w:p>
-    <w:p>
-      <w:pPr>
-        <w:spacing w:line="360" w:lineRule="auto"/>
-        <w:rPr>
-          <w:rFonts w:asciiTheme="minorEastAsia" w:eastAsiaTheme="minorEastAsia" w:hAnsiTheme="minorEastAsia"/>
-          <w:bCs/>
-          <w:sz w:val="24"/>
-        </w:rPr>
-      </w:pPr>
-      <w:r>
-        <w:rPr>
-          <w:rFonts w:asciiTheme="minorEastAsia" w:eastAsiaTheme="minorEastAsia" w:hAnsiTheme="minorEastAsia" w:hint="eastAsia"/>
-          <w:bCs/>
-          <w:sz w:val="24"/>
-        </w:rPr>
-        <w:t>D.旧唯物主义是割裂了运动与静止的辩证法</w:t>
-      </w:r>
-    </w:p>
-    <w:p>
-      <w:pPr>
-        <w:spacing w:line="360" w:lineRule="auto"/>
-        <w:rPr>
-          <w:rFonts w:asciiTheme="minorEastAsia" w:eastAsiaTheme="minorEastAsia" w:hAnsiTheme="minorEastAsia"/>
-          <w:bCs/>
-          <w:sz w:val="24"/>
-        </w:rPr>
-      </w:pPr>
-    </w:p>
-    <w:p>
-      <w:pPr>
-        <w:spacing w:line="360" w:lineRule="auto"/>
-        <w:rPr>
-          <w:rFonts w:asciiTheme="minorEastAsia" w:eastAsiaTheme="minorEastAsia" w:hAnsiTheme="minorEastAsia"/>
-          <w:bCs/>
-          <w:sz w:val="24"/>
-        </w:rPr>
-      </w:pPr>
-      <w:r>
-        <w:rPr>
-          <w:rFonts w:asciiTheme="minorEastAsia" w:eastAsiaTheme="minorEastAsia" w:hAnsiTheme="minorEastAsia" w:hint="eastAsia"/>
-          <w:bCs/>
-          <w:sz w:val="24"/>
-        </w:rPr>
-        <w:lastRenderedPageBreak/>
-        <w:t>5.</w:t>
-      </w:r>
-      <w:r>
-        <w:rPr>
-          <w:rFonts w:asciiTheme="minorEastAsia" w:eastAsiaTheme="minorEastAsia" w:hAnsiTheme="minorEastAsia" w:hint="eastAsia"/>
-          <w:bCs/>
-          <w:sz w:val="24"/>
-        </w:rPr>
-        <w:t>“沉舟侧畔千帆过，病树前头万木春。”“芳林新叶催陈叶，流水前波让后波。”这两句诗包含的哲学道理是</w:t>
-      </w:r>
-    </w:p>
-    <w:p>
-      <w:pPr>
-        <w:spacing w:line="360" w:lineRule="auto"/>
-        <w:rPr>
-          <w:rFonts w:asciiTheme="minorEastAsia" w:eastAsiaTheme="minorEastAsia" w:hAnsiTheme="minorEastAsia"/>
-          <w:bCs/>
-          <w:sz w:val="24"/>
-        </w:rPr>
-      </w:pPr>
-      <w:r>
-        <w:rPr>
-          <w:rFonts w:asciiTheme="minorEastAsia" w:eastAsiaTheme="minorEastAsia" w:hAnsiTheme="minorEastAsia" w:hint="eastAsia"/>
-          <w:bCs/>
-          <w:sz w:val="24"/>
-        </w:rPr>
-        <w:t xml:space="preserve">A.矛盾是事物发展的动力  </w:t>
-      </w:r>
-      <w:r>
-        <w:rPr>
-          <w:rFonts w:asciiTheme="minorEastAsia" w:eastAsiaTheme="minorEastAsia" w:hAnsiTheme="minorEastAsia" w:hint="eastAsia"/>
-          <w:bCs/>
-          <w:sz w:val="24"/>
-        </w:rPr>
-        <w:t xml:space="preserve">         </w:t>
-      </w:r>
-      <w:r>
-        <w:rPr>
-          <w:rFonts w:asciiTheme="minorEastAsia" w:eastAsiaTheme="minorEastAsia" w:hAnsiTheme="minorEastAsia" w:hint="eastAsia"/>
-          <w:bCs/>
-          <w:sz w:val="24"/>
-        </w:rPr>
-        <w:t xml:space="preserve">B.事物是本质和现象的统一  </w:t>
-      </w:r>
-    </w:p>
-    <w:p>
-      <w:pPr>
-        <w:spacing w:line="360" w:lineRule="auto"/>
-        <w:rPr>
-          <w:rFonts w:asciiTheme="minorEastAsia" w:eastAsiaTheme="minorEastAsia" w:hAnsiTheme="minorEastAsia"/>
-          <w:bCs/>
-          <w:color w:val="FF0000"/>
-          <w:sz w:val="24"/>
-        </w:rPr>
-      </w:pPr>
-      <w:r>
-        <w:rPr>
-          <w:rFonts w:asciiTheme="minorEastAsia" w:eastAsiaTheme="minorEastAsia" w:hAnsiTheme="minorEastAsia" w:hint="eastAsia"/>
-          <w:bCs/>
-          <w:sz w:val="24"/>
-        </w:rPr>
-        <w:t>C.事物的发展是量变和质变的统一</w:t>
-      </w:r>
-      <w:r>
-        <w:rPr>
-          <w:rFonts w:asciiTheme="minorEastAsia" w:eastAsiaTheme="minorEastAsia" w:hAnsiTheme="minorEastAsia" w:hint="eastAsia"/>
-          <w:bCs/>
-          <w:sz w:val="24"/>
-        </w:rPr>
-        <w:t xml:space="preserve">   </w:t>
-      </w:r>
-      <w:r>
-        <w:rPr>
-          <w:rFonts w:asciiTheme="minorEastAsia" w:eastAsiaTheme="minorEastAsia" w:hAnsiTheme="minorEastAsia" w:hint="eastAsia"/>
-          <w:bCs/>
-          <w:color w:val="FF0000"/>
-          <w:sz w:val="24"/>
-          <w:highlight w:val="yellow"/>
-        </w:rPr>
-        <w:t>D.新事物代替旧事物是事物发展的总趋势</w:t>
-      </w:r>
-    </w:p>
-    <w:p>
-      <w:pPr>
-        <w:spacing w:line="360" w:lineRule="auto"/>
-        <w:rPr>
-          <w:rFonts w:asciiTheme="minorEastAsia" w:eastAsiaTheme="minorEastAsia" w:hAnsiTheme="minorEastAsia"/>
-          <w:bCs/>
-          <w:sz w:val="24"/>
-        </w:rPr>
-      </w:pPr>
-    </w:p>
-    <w:p>
-      <w:pPr>
-        <w:spacing w:line="360" w:lineRule="auto"/>
-        <w:rPr>
-          <w:rFonts w:asciiTheme="minorEastAsia" w:eastAsiaTheme="minorEastAsia" w:hAnsiTheme="minorEastAsia"/>
-          <w:bCs/>
-          <w:sz w:val="24"/>
-        </w:rPr>
-      </w:pPr>
-      <w:r>
-        <w:rPr>
-          <w:rFonts w:asciiTheme="minorEastAsia" w:eastAsiaTheme="minorEastAsia" w:hAnsiTheme="minorEastAsia" w:hint="eastAsia"/>
-          <w:bCs/>
-          <w:sz w:val="24"/>
-        </w:rPr>
-        <w:t>6.“真理是人造的供人使用的工具”的看法是</w:t>
-      </w:r>
-    </w:p>
-    <w:p>
-      <w:pPr>
-        <w:spacing w:line="360" w:lineRule="auto"/>
-        <w:rPr>
-          <w:rFonts w:asciiTheme="minorEastAsia" w:eastAsiaTheme="minorEastAsia" w:hAnsiTheme="minorEastAsia"/>
-          <w:bCs/>
-          <w:sz w:val="24"/>
-        </w:rPr>
-      </w:pPr>
-      <w:r>
-        <w:rPr>
-          <w:rFonts w:asciiTheme="minorEastAsia" w:eastAsiaTheme="minorEastAsia" w:hAnsiTheme="minorEastAsia" w:hint="eastAsia"/>
-          <w:bCs/>
-          <w:sz w:val="24"/>
-        </w:rPr>
-        <w:t xml:space="preserve">  </w:t>
-      </w:r>
-      <w:r>
-        <w:rPr>
-          <w:rFonts w:asciiTheme="minorEastAsia" w:eastAsiaTheme="minorEastAsia" w:hAnsiTheme="minorEastAsia" w:hint="eastAsia"/>
-          <w:bCs/>
-          <w:sz w:val="24"/>
-        </w:rPr>
-        <w:t>A．主观唯心主义</w:t>
-      </w:r>
-      <w:r>
-        <w:rPr>
-          <w:rFonts w:asciiTheme="minorEastAsia" w:eastAsiaTheme="minorEastAsia" w:hAnsiTheme="minorEastAsia" w:hint="eastAsia"/>
-          <w:bCs/>
-          <w:sz w:val="24"/>
-        </w:rPr>
-        <w:t xml:space="preserve">                       </w:t>
-      </w:r>
-      <w:r>
-        <w:rPr>
-          <w:rFonts w:asciiTheme="minorEastAsia" w:eastAsiaTheme="minorEastAsia" w:hAnsiTheme="minorEastAsia" w:hint="eastAsia"/>
-          <w:bCs/>
-          <w:sz w:val="24"/>
-        </w:rPr>
-        <w:t>B．客观唯心主义  </w:t>
-      </w:r>
-    </w:p>
-    <w:p>
-      <w:pPr>
-        <w:spacing w:line="360" w:lineRule="auto"/>
-        <w:rPr>
-          <w:rFonts w:asciiTheme="minorEastAsia" w:eastAsiaTheme="minorEastAsia" w:hAnsiTheme="minorEastAsia"/>
-          <w:bCs/>
-          <w:sz w:val="24"/>
-        </w:rPr>
-      </w:pPr>
-      <w:r>
-        <w:rPr>
-          <w:rFonts w:asciiTheme="minorEastAsia" w:eastAsiaTheme="minorEastAsia" w:hAnsiTheme="minorEastAsia" w:hint="eastAsia"/>
-          <w:bCs/>
-          <w:sz w:val="24"/>
-        </w:rPr>
-        <w:t xml:space="preserve">  </w:t>
-      </w:r>
-      <w:r>
-        <w:rPr>
-          <w:rFonts w:asciiTheme="minorEastAsia" w:eastAsiaTheme="minorEastAsia" w:hAnsiTheme="minorEastAsia" w:hint="eastAsia"/>
-          <w:bCs/>
-          <w:sz w:val="24"/>
-        </w:rPr>
-        <w:t>C．辩证唯物主义</w:t>
-      </w:r>
-      <w:r>
-        <w:rPr>
-          <w:rFonts w:asciiTheme="minorEastAsia" w:eastAsiaTheme="minorEastAsia" w:hAnsiTheme="minorEastAsia" w:hint="eastAsia"/>
-          <w:bCs/>
-          <w:sz w:val="24"/>
-        </w:rPr>
-        <w:t xml:space="preserve">                       </w:t>
-      </w:r>
-      <w:r>
-        <w:rPr>
-          <w:rFonts w:asciiTheme="minorEastAsia" w:eastAsiaTheme="minorEastAsia" w:hAnsiTheme="minorEastAsia" w:hint="eastAsia"/>
-          <w:bCs/>
-          <w:color w:val="FF0000"/>
-          <w:sz w:val="24"/>
-          <w:highlight w:val="yellow"/>
-        </w:rPr>
-        <w:t>D．机械唯物主义</w:t>
-      </w:r>
-    </w:p>
-    <w:p>
-      <w:pPr>
-        <w:spacing w:line="360" w:lineRule="auto"/>
-        <w:rPr>
-          <w:rFonts w:asciiTheme="minorEastAsia" w:eastAsiaTheme="minorEastAsia" w:hAnsiTheme="minorEastAsia"/>
-          <w:bCs/>
-          <w:sz w:val="24"/>
-        </w:rPr>
-      </w:pPr>
-    </w:p>
-    <w:p>
-      <w:pPr>
-        <w:spacing w:line="360" w:lineRule="auto"/>
-        <w:rPr>
-          <w:rFonts w:asciiTheme="minorEastAsia" w:eastAsiaTheme="minorEastAsia" w:hAnsiTheme="minorEastAsia"/>
-          <w:bCs/>
-          <w:sz w:val="24"/>
-        </w:rPr>
-      </w:pPr>
-      <w:r>
-        <w:rPr>
-          <w:rFonts w:asciiTheme="minorEastAsia" w:eastAsiaTheme="minorEastAsia" w:hAnsiTheme="minorEastAsia" w:hint="eastAsia"/>
-          <w:bCs/>
-          <w:sz w:val="24"/>
-        </w:rPr>
-        <w:t>7</w:t>
-      </w:r>
-      <w:r>
-        <w:rPr>
-          <w:rFonts w:asciiTheme="minorEastAsia" w:eastAsiaTheme="minorEastAsia" w:hAnsiTheme="minorEastAsia" w:hint="eastAsia"/>
-          <w:bCs/>
-          <w:sz w:val="24"/>
-        </w:rPr>
-        <w:t>.与时俱进是马克思主义的</w:t>
-      </w:r>
-    </w:p>
-    <w:p>
-      <w:pPr>
-        <w:spacing w:line="360" w:lineRule="auto"/>
-        <w:rPr>
-          <w:rFonts w:asciiTheme="minorEastAsia" w:eastAsiaTheme="minorEastAsia" w:hAnsiTheme="minorEastAsia"/>
-          <w:bCs/>
-          <w:sz w:val="24"/>
-        </w:rPr>
-      </w:pPr>
-      <w:r>
-        <w:rPr>
-          <w:rFonts w:asciiTheme="minorEastAsia" w:eastAsiaTheme="minorEastAsia" w:hAnsiTheme="minorEastAsia" w:hint="eastAsia"/>
-          <w:bCs/>
-          <w:color w:val="FF0000"/>
-          <w:sz w:val="24"/>
-          <w:highlight w:val="yellow"/>
-        </w:rPr>
-        <w:t>A.理论品质</w:t>
-      </w:r>
-      <w:r>
-        <w:rPr>
-          <w:rFonts w:asciiTheme="minorEastAsia" w:eastAsiaTheme="minorEastAsia" w:hAnsiTheme="minorEastAsia" w:hint="eastAsia"/>
-          <w:bCs/>
-          <w:sz w:val="24"/>
-        </w:rPr>
-        <w:t xml:space="preserve">      </w:t>
+        </w:rPr>
+        <w:t>A</w:t>
+      </w:r>
+    </w:p>
+    <w:p>
+      <w:pPr>
+        <w:spacing w:line="360" w:lineRule="auto"/>
+        <w:rPr>
+          <w:rFonts w:asciiTheme="minorEastAsia" w:eastAsiaTheme="minorEastAsia" w:hAnsiTheme="minorEastAsia"/>
+          <w:bCs/>
+          <w:sz w:val="24"/>
+        </w:rPr>
+      </w:pPr>
+      <w:r>
+        <w:rPr>
+          <w:rFonts w:asciiTheme="minorEastAsia" w:eastAsiaTheme="minorEastAsia" w:hAnsiTheme="minorEastAsia" w:hint="eastAsia"/>
+          <w:bCs/>
+          <w:sz w:val="24"/>
+        </w:rPr>
+        <w:t xml:space="preserve">A.理论品质      </w:t>
       </w:r>
       <w:r>
         <w:rPr>
@@ -1185,25 +1116,40 @@
           <w:bCs/>
           <w:sz w:val="24"/>
         </w:rPr>
-        <w:t xml:space="preserve">． 划分唯物主义和唯心主义的标准在于如何回答   </w:t>
-      </w:r>
-    </w:p>
-    <w:p>
-      <w:pPr>
-        <w:spacing w:line="360" w:lineRule="auto"/>
-        <w:rPr>
-          <w:rFonts w:asciiTheme="minorEastAsia" w:eastAsiaTheme="minorEastAsia" w:hAnsiTheme="minorEastAsia"/>
-          <w:bCs/>
-          <w:sz w:val="24"/>
-        </w:rPr>
-      </w:pPr>
-      <w:r>
-        <w:rPr>
-          <w:rFonts w:asciiTheme="minorEastAsia" w:eastAsiaTheme="minorEastAsia" w:hAnsiTheme="minorEastAsia" w:hint="eastAsia"/>
+        <w:t xml:space="preserve">． 划分唯物主义和唯心主义的标准在于如何回答  </w:t>
+      </w:r>
+      <w:r>
+        <w:rPr>
+          <w:rFonts w:asciiTheme="minorEastAsia" w:eastAsiaTheme="minorEastAsia" w:hAnsiTheme="minorEastAsia"/>
           <w:bCs/>
           <w:color w:val="FF0000"/>
           <w:sz w:val="24"/>
-          <w:highlight w:val="yellow"/>
+        </w:rPr>
+        <w:t>A</w:t>
+      </w:r>
+      <w:r>
+        <w:rPr>
+          <w:rFonts w:asciiTheme="minorEastAsia" w:eastAsiaTheme="minorEastAsia" w:hAnsiTheme="minorEastAsia" w:hint="eastAsia"/>
+          <w:bCs/>
+          <w:sz w:val="24"/>
+        </w:rPr>
+        <w:t xml:space="preserve"> </w:t>
+      </w:r>
+    </w:p>
+    <w:p>
+      <w:pPr>
+        <w:spacing w:line="360" w:lineRule="auto"/>
+        <w:rPr>
+          <w:rFonts w:asciiTheme="minorEastAsia" w:eastAsiaTheme="minorEastAsia" w:hAnsiTheme="minorEastAsia"/>
+          <w:bCs/>
+          <w:sz w:val="24"/>
+        </w:rPr>
+      </w:pPr>
+      <w:r>
+        <w:rPr>
+          <w:rFonts w:asciiTheme="minorEastAsia" w:eastAsiaTheme="minorEastAsia" w:hAnsiTheme="minorEastAsia" w:hint="eastAsia"/>
+          <w:bCs/>
+          <w:sz w:val="24"/>
         </w:rPr>
         <w:t>A．物质和意识哪个是第一性的问题</w:t>
       </w:r>
@@ -1283,6 +1229,15 @@
         </w:rPr>
         <w:t xml:space="preserve">金、银、铜、铁、铝等同金属的关系属于 </w:t>
       </w:r>
+      <w:r>
+        <w:rPr>
+          <w:rFonts w:asciiTheme="minorEastAsia" w:eastAsiaTheme="minorEastAsia" w:hAnsiTheme="minorEastAsia"/>
+          <w:bCs/>
+          <w:color w:val="FF0000"/>
+          <w:sz w:val="24"/>
+        </w:rPr>
+        <w:t>B</w:t>
+      </w:r>
     </w:p>
     <w:p>
       <w:pPr>
@@ -1315,7 +1270,117 @@
           <w:bCs/>
           <w:sz w:val="24"/>
         </w:rPr>
-        <w:t xml:space="preserve">   </w:t>
+        <w:t xml:space="preserve">    </w:t>
+      </w:r>
+      <w:r>
+        <w:rPr>
+          <w:rFonts w:asciiTheme="minorEastAsia" w:eastAsiaTheme="minorEastAsia" w:hAnsiTheme="minorEastAsia" w:hint="eastAsia"/>
+          <w:bCs/>
+          <w:sz w:val="24"/>
+        </w:rPr>
+        <w:t>B．个别与一般的关系</w:t>
+      </w:r>
+    </w:p>
+    <w:p>
+      <w:pPr>
+        <w:spacing w:line="360" w:lineRule="auto"/>
+        <w:rPr>
+          <w:rFonts w:asciiTheme="minorEastAsia" w:eastAsiaTheme="minorEastAsia" w:hAnsiTheme="minorEastAsia"/>
+          <w:bCs/>
+          <w:sz w:val="24"/>
+        </w:rPr>
+      </w:pPr>
+      <w:r>
+        <w:rPr>
+          <w:rFonts w:asciiTheme="minorEastAsia" w:eastAsiaTheme="minorEastAsia" w:hAnsiTheme="minorEastAsia" w:hint="eastAsia"/>
+          <w:bCs/>
+          <w:sz w:val="24"/>
+        </w:rPr>
+        <w:t xml:space="preserve">C．现象与本质的关系 </w:t>
+      </w:r>
+      <w:r>
+        <w:rPr>
+          <w:rFonts w:asciiTheme="minorEastAsia" w:eastAsiaTheme="minorEastAsia" w:hAnsiTheme="minorEastAsia" w:hint="eastAsia"/>
+          <w:bCs/>
+          <w:sz w:val="24"/>
+        </w:rPr>
+        <w:t xml:space="preserve">          </w:t>
+      </w:r>
+      <w:r>
+        <w:rPr>
+          <w:rFonts w:asciiTheme="minorEastAsia" w:eastAsiaTheme="minorEastAsia" w:hAnsiTheme="minorEastAsia" w:hint="eastAsia"/>
+          <w:bCs/>
+          <w:sz w:val="24"/>
+        </w:rPr>
+        <w:t xml:space="preserve">    </w:t>
+      </w:r>
+      <w:r>
+        <w:rPr>
+          <w:rFonts w:asciiTheme="minorEastAsia" w:eastAsiaTheme="minorEastAsia" w:hAnsiTheme="minorEastAsia" w:hint="eastAsia"/>
+          <w:bCs/>
+          <w:sz w:val="24"/>
+        </w:rPr>
+        <w:t xml:space="preserve"> </w:t>
+      </w:r>
+      <w:r>
+        <w:rPr>
+          <w:rFonts w:asciiTheme="minorEastAsia" w:eastAsiaTheme="minorEastAsia" w:hAnsiTheme="minorEastAsia" w:hint="eastAsia"/>
+          <w:bCs/>
+          <w:sz w:val="24"/>
+        </w:rPr>
+        <w:t xml:space="preserve">D．形式与内容的关系  </w:t>
+      </w:r>
+    </w:p>
+    <w:p>
+      <w:pPr>
+        <w:spacing w:line="360" w:lineRule="auto"/>
+        <w:rPr>
+          <w:rFonts w:asciiTheme="minorEastAsia" w:eastAsiaTheme="minorEastAsia" w:hAnsiTheme="minorEastAsia"/>
+          <w:bCs/>
+          <w:sz w:val="24"/>
+        </w:rPr>
+      </w:pPr>
+    </w:p>
+    <w:p>
+      <w:pPr>
+        <w:spacing w:line="360" w:lineRule="auto"/>
+        <w:rPr>
+          <w:rFonts w:asciiTheme="minorEastAsia" w:eastAsiaTheme="minorEastAsia" w:hAnsiTheme="minorEastAsia"/>
+          <w:bCs/>
+          <w:sz w:val="24"/>
+        </w:rPr>
+      </w:pPr>
+      <w:r>
+        <w:rPr>
+          <w:rFonts w:asciiTheme="minorEastAsia" w:eastAsiaTheme="minorEastAsia" w:hAnsiTheme="minorEastAsia" w:hint="eastAsia"/>
+          <w:bCs/>
+          <w:sz w:val="24"/>
+        </w:rPr>
+        <w:t>10</w:t>
+      </w:r>
+      <w:r>
+        <w:rPr>
+          <w:rFonts w:asciiTheme="minorEastAsia" w:eastAsiaTheme="minorEastAsia" w:hAnsiTheme="minorEastAsia" w:hint="eastAsia"/>
+          <w:bCs/>
+          <w:sz w:val="24"/>
+        </w:rPr>
+        <w:t>．</w:t>
+      </w:r>
+      <w:r>
+        <w:rPr>
+          <w:rFonts w:asciiTheme="minorEastAsia" w:eastAsiaTheme="minorEastAsia" w:hAnsiTheme="minorEastAsia" w:hint="eastAsia"/>
+          <w:bCs/>
+          <w:sz w:val="24"/>
+        </w:rPr>
+        <w:t>《坛经》“时有风吹幡动，----僧曰风动，---僧曰幡动，议论不已。惠能进曰:不是风动，不是幡动，仁者心动”。惠能关于运动的观点是</w:t>
+      </w:r>
+      <w:r>
+        <w:rPr>
+          <w:rFonts w:asciiTheme="minorEastAsia" w:eastAsiaTheme="minorEastAsia" w:hAnsiTheme="minorEastAsia" w:hint="eastAsia"/>
+          <w:bCs/>
+          <w:sz w:val="24"/>
+        </w:rPr>
+        <w:t xml:space="preserve"> </w:t>
       </w:r>
       <w:r>
         <w:rPr>
@@ -1324,280 +1389,317 @@
           <w:color w:val="FF0000"/>
           <w:sz w:val="24"/>
         </w:rPr>
+        <w:t>D</w:t>
+      </w:r>
+    </w:p>
+    <w:p>
+      <w:pPr>
+        <w:spacing w:line="360" w:lineRule="auto"/>
+        <w:rPr>
+          <w:rFonts w:asciiTheme="minorEastAsia" w:eastAsiaTheme="minorEastAsia" w:hAnsiTheme="minorEastAsia"/>
+          <w:bCs/>
+          <w:sz w:val="24"/>
+        </w:rPr>
+      </w:pPr>
+      <w:r>
+        <w:rPr>
+          <w:rFonts w:asciiTheme="minorEastAsia" w:eastAsiaTheme="minorEastAsia" w:hAnsiTheme="minorEastAsia" w:hint="eastAsia"/>
+          <w:bCs/>
+          <w:sz w:val="24"/>
+        </w:rPr>
+        <w:t xml:space="preserve">   A.运动是物质之根本属性 </w:t>
+      </w:r>
+      <w:r>
+        <w:rPr>
+          <w:rFonts w:asciiTheme="minorEastAsia" w:eastAsiaTheme="minorEastAsia" w:hAnsiTheme="minorEastAsia" w:hint="eastAsia"/>
+          <w:bCs/>
+          <w:sz w:val="24"/>
+        </w:rPr>
+        <w:t xml:space="preserve">                  </w:t>
+      </w:r>
+      <w:r>
+        <w:rPr>
+          <w:rFonts w:asciiTheme="minorEastAsia" w:eastAsiaTheme="minorEastAsia" w:hAnsiTheme="minorEastAsia" w:hint="eastAsia"/>
+          <w:bCs/>
+          <w:sz w:val="24"/>
+        </w:rPr>
+        <w:t>B.运动与物质不可分</w:t>
+      </w:r>
+    </w:p>
+    <w:p>
+      <w:pPr>
+        <w:spacing w:line="360" w:lineRule="auto"/>
+        <w:rPr>
+          <w:rFonts w:asciiTheme="minorEastAsia" w:eastAsiaTheme="minorEastAsia" w:hAnsiTheme="minorEastAsia"/>
+          <w:bCs/>
+          <w:sz w:val="24"/>
+        </w:rPr>
+      </w:pPr>
+      <w:r>
+        <w:rPr>
+          <w:rFonts w:asciiTheme="minorEastAsia" w:eastAsiaTheme="minorEastAsia" w:hAnsiTheme="minorEastAsia" w:hint="eastAsia"/>
+          <w:bCs/>
+          <w:sz w:val="24"/>
+        </w:rPr>
+        <w:t xml:space="preserve">   C.精神运动是物质运动的一种形式 </w:t>
+      </w:r>
+      <w:r>
+        <w:rPr>
+          <w:rFonts w:asciiTheme="minorEastAsia" w:eastAsiaTheme="minorEastAsia" w:hAnsiTheme="minorEastAsia" w:hint="eastAsia"/>
+          <w:bCs/>
+          <w:sz w:val="24"/>
+        </w:rPr>
+        <w:t xml:space="preserve">          </w:t>
+      </w:r>
+      <w:r>
+        <w:rPr>
+          <w:rFonts w:asciiTheme="minorEastAsia" w:eastAsiaTheme="minorEastAsia" w:hAnsiTheme="minorEastAsia" w:hint="eastAsia"/>
+          <w:bCs/>
+          <w:sz w:val="24"/>
+        </w:rPr>
+        <w:t>D.精神是运动的主体</w:t>
+      </w:r>
+    </w:p>
+    <w:p>
+      <w:pPr>
+        <w:spacing w:line="360" w:lineRule="auto"/>
+        <w:rPr>
+          <w:rFonts w:asciiTheme="minorEastAsia" w:eastAsiaTheme="minorEastAsia" w:hAnsiTheme="minorEastAsia"/>
+          <w:bCs/>
+          <w:sz w:val="24"/>
+        </w:rPr>
+      </w:pPr>
+      <w:r>
+        <w:rPr>
+          <w:rFonts w:asciiTheme="minorEastAsia" w:eastAsiaTheme="minorEastAsia" w:hAnsiTheme="minorEastAsia" w:hint="eastAsia"/>
+          <w:bCs/>
+          <w:sz w:val="24"/>
+        </w:rPr>
+        <w:t xml:space="preserve">  </w:t>
+      </w:r>
+    </w:p>
+    <w:p>
+      <w:pPr>
+        <w:spacing w:line="360" w:lineRule="auto"/>
+        <w:rPr>
+          <w:rFonts w:asciiTheme="minorEastAsia" w:hAnsiTheme="minorEastAsia"/>
+          <w:sz w:val="24"/>
+        </w:rPr>
+      </w:pPr>
+      <w:r>
+        <w:rPr>
+          <w:rFonts w:asciiTheme="minorEastAsia" w:eastAsiaTheme="minorEastAsia" w:hAnsiTheme="minorEastAsia" w:hint="eastAsia"/>
+          <w:bCs/>
+          <w:sz w:val="24"/>
+        </w:rPr>
+        <w:t>11．</w:t>
+      </w:r>
+      <w:r>
+        <w:rPr>
+          <w:rFonts w:asciiTheme="minorEastAsia" w:hAnsiTheme="minorEastAsia" w:hint="eastAsia"/>
+          <w:sz w:val="24"/>
+        </w:rPr>
+        <w:t>学习马克思主义的根本方法是</w:t>
+      </w:r>
+      <w:r>
+        <w:rPr>
+          <w:rFonts w:asciiTheme="minorEastAsia" w:hAnsiTheme="minorEastAsia" w:hint="eastAsia"/>
+          <w:sz w:val="24"/>
+        </w:rPr>
         <w:t xml:space="preserve"> </w:t>
       </w:r>
-      <w:r>
-        <w:rPr>
-          <w:rFonts w:asciiTheme="minorEastAsia" w:eastAsiaTheme="minorEastAsia" w:hAnsiTheme="minorEastAsia" w:hint="eastAsia"/>
-          <w:bCs/>
-          <w:color w:val="FF0000"/>
-          <w:sz w:val="24"/>
-          <w:highlight w:val="yellow"/>
-        </w:rPr>
-        <w:t>B．个别与一般的关系</w:t>
-      </w:r>
-    </w:p>
-    <w:p>
-      <w:pPr>
-        <w:spacing w:line="360" w:lineRule="auto"/>
-        <w:rPr>
-          <w:rFonts w:asciiTheme="minorEastAsia" w:eastAsiaTheme="minorEastAsia" w:hAnsiTheme="minorEastAsia"/>
-          <w:bCs/>
-          <w:sz w:val="24"/>
-        </w:rPr>
-      </w:pPr>
-      <w:r>
-        <w:rPr>
-          <w:rFonts w:asciiTheme="minorEastAsia" w:eastAsiaTheme="minorEastAsia" w:hAnsiTheme="minorEastAsia" w:hint="eastAsia"/>
-          <w:bCs/>
-          <w:sz w:val="24"/>
-        </w:rPr>
-        <w:t xml:space="preserve">C．现象与本质的关系 </w:t>
-      </w:r>
-      <w:r>
-        <w:rPr>
-          <w:rFonts w:asciiTheme="minorEastAsia" w:eastAsiaTheme="minorEastAsia" w:hAnsiTheme="minorEastAsia" w:hint="eastAsia"/>
-          <w:bCs/>
-          <w:sz w:val="24"/>
-        </w:rPr>
-        <w:t xml:space="preserve">          </w:t>
-      </w:r>
-      <w:r>
-        <w:rPr>
-          <w:rFonts w:asciiTheme="minorEastAsia" w:eastAsiaTheme="minorEastAsia" w:hAnsiTheme="minorEastAsia" w:hint="eastAsia"/>
-          <w:bCs/>
-          <w:sz w:val="24"/>
-        </w:rPr>
-        <w:t xml:space="preserve">    </w:t>
-      </w:r>
-      <w:r>
-        <w:rPr>
-          <w:rFonts w:asciiTheme="minorEastAsia" w:eastAsiaTheme="minorEastAsia" w:hAnsiTheme="minorEastAsia" w:hint="eastAsia"/>
-          <w:bCs/>
-          <w:sz w:val="24"/>
-        </w:rPr>
-        <w:t xml:space="preserve"> </w:t>
-      </w:r>
-      <w:r>
-        <w:rPr>
-          <w:rFonts w:asciiTheme="minorEastAsia" w:eastAsiaTheme="minorEastAsia" w:hAnsiTheme="minorEastAsia" w:hint="eastAsia"/>
-          <w:bCs/>
-          <w:sz w:val="24"/>
-        </w:rPr>
-        <w:t xml:space="preserve">D．形式与内容的关系  </w:t>
-      </w:r>
-    </w:p>
-    <w:p>
-      <w:pPr>
-        <w:spacing w:line="360" w:lineRule="auto"/>
-        <w:rPr>
-          <w:rFonts w:asciiTheme="minorEastAsia" w:eastAsiaTheme="minorEastAsia" w:hAnsiTheme="minorEastAsia"/>
-          <w:bCs/>
-          <w:sz w:val="24"/>
-        </w:rPr>
-      </w:pPr>
-    </w:p>
-    <w:p>
-      <w:pPr>
-        <w:spacing w:line="360" w:lineRule="auto"/>
-        <w:rPr>
-          <w:rFonts w:asciiTheme="minorEastAsia" w:eastAsiaTheme="minorEastAsia" w:hAnsiTheme="minorEastAsia"/>
-          <w:bCs/>
-          <w:sz w:val="24"/>
-        </w:rPr>
-      </w:pPr>
-      <w:r>
-        <w:rPr>
-          <w:rFonts w:asciiTheme="minorEastAsia" w:eastAsiaTheme="minorEastAsia" w:hAnsiTheme="minorEastAsia" w:hint="eastAsia"/>
-          <w:bCs/>
-          <w:sz w:val="24"/>
-        </w:rPr>
-        <w:t>10</w:t>
-      </w:r>
-      <w:r>
-        <w:rPr>
-          <w:rFonts w:asciiTheme="minorEastAsia" w:eastAsiaTheme="minorEastAsia" w:hAnsiTheme="minorEastAsia" w:hint="eastAsia"/>
-          <w:bCs/>
-          <w:sz w:val="24"/>
-        </w:rPr>
-        <w:t>．</w:t>
-      </w:r>
-      <w:r>
-        <w:rPr>
-          <w:rFonts w:asciiTheme="minorEastAsia" w:eastAsiaTheme="minorEastAsia" w:hAnsiTheme="minorEastAsia" w:hint="eastAsia"/>
-          <w:bCs/>
-          <w:sz w:val="24"/>
-        </w:rPr>
-        <w:t>《坛经》“时有风吹幡动，----僧曰风动，---僧曰幡动，议论不已。惠能进曰:不是风动，不是幡动，仁者心动”。惠能关于运动的观点是</w:t>
-      </w:r>
-    </w:p>
-    <w:p>
-      <w:pPr>
-        <w:spacing w:line="360" w:lineRule="auto"/>
-        <w:rPr>
-          <w:rFonts w:asciiTheme="minorEastAsia" w:eastAsiaTheme="minorEastAsia" w:hAnsiTheme="minorEastAsia"/>
-          <w:bCs/>
-          <w:sz w:val="24"/>
-        </w:rPr>
-      </w:pPr>
-      <w:r>
-        <w:rPr>
-          <w:rFonts w:asciiTheme="minorEastAsia" w:eastAsiaTheme="minorEastAsia" w:hAnsiTheme="minorEastAsia" w:hint="eastAsia"/>
-          <w:bCs/>
-          <w:sz w:val="24"/>
-        </w:rPr>
-        <w:t xml:space="preserve">   A.运动是物质之根本属性 </w:t>
-      </w:r>
-      <w:r>
-        <w:rPr>
-          <w:rFonts w:asciiTheme="minorEastAsia" w:eastAsiaTheme="minorEastAsia" w:hAnsiTheme="minorEastAsia" w:hint="eastAsia"/>
-          <w:bCs/>
-          <w:sz w:val="24"/>
-        </w:rPr>
-        <w:t xml:space="preserve">                  </w:t>
-      </w:r>
-      <w:r>
-        <w:rPr>
-          <w:rFonts w:asciiTheme="minorEastAsia" w:eastAsiaTheme="minorEastAsia" w:hAnsiTheme="minorEastAsia" w:hint="eastAsia"/>
-          <w:bCs/>
-          <w:sz w:val="24"/>
-        </w:rPr>
-        <w:t>B.运动与物质不可分</w:t>
-      </w:r>
-    </w:p>
-    <w:p>
-      <w:pPr>
-        <w:spacing w:line="360" w:lineRule="auto"/>
-        <w:rPr>
-          <w:rFonts w:asciiTheme="minorEastAsia" w:eastAsiaTheme="minorEastAsia" w:hAnsiTheme="minorEastAsia"/>
-          <w:bCs/>
-          <w:sz w:val="24"/>
-        </w:rPr>
-      </w:pPr>
-      <w:r>
-        <w:rPr>
-          <w:rFonts w:asciiTheme="minorEastAsia" w:eastAsiaTheme="minorEastAsia" w:hAnsiTheme="minorEastAsia" w:hint="eastAsia"/>
-          <w:bCs/>
-          <w:sz w:val="24"/>
-        </w:rPr>
-        <w:t xml:space="preserve">   C.精神运动是物质运动的一种形式 </w:t>
-      </w:r>
-      <w:r>
-        <w:rPr>
-          <w:rFonts w:asciiTheme="minorEastAsia" w:eastAsiaTheme="minorEastAsia" w:hAnsiTheme="minorEastAsia" w:hint="eastAsia"/>
-          <w:bCs/>
-          <w:sz w:val="24"/>
-        </w:rPr>
-        <w:t xml:space="preserve">          </w:t>
-      </w:r>
-      <w:r>
-        <w:rPr>
-          <w:rFonts w:asciiTheme="minorEastAsia" w:eastAsiaTheme="minorEastAsia" w:hAnsiTheme="minorEastAsia" w:hint="eastAsia"/>
-          <w:bCs/>
-          <w:color w:val="FF0000"/>
-          <w:sz w:val="24"/>
-          <w:highlight w:val="yellow"/>
-        </w:rPr>
-        <w:t>D.精神是运动的主体</w:t>
-      </w:r>
-    </w:p>
-    <w:p>
-      <w:pPr>
-        <w:spacing w:line="360" w:lineRule="auto"/>
-        <w:rPr>
-          <w:rFonts w:asciiTheme="minorEastAsia" w:eastAsiaTheme="minorEastAsia" w:hAnsiTheme="minorEastAsia"/>
-          <w:bCs/>
-          <w:sz w:val="24"/>
-        </w:rPr>
-      </w:pPr>
-      <w:r>
-        <w:rPr>
-          <w:rFonts w:asciiTheme="minorEastAsia" w:eastAsiaTheme="minorEastAsia" w:hAnsiTheme="minorEastAsia" w:hint="eastAsia"/>
-          <w:bCs/>
-          <w:sz w:val="24"/>
-        </w:rPr>
-        <w:t xml:space="preserve">  </w:t>
-      </w:r>
-    </w:p>
-    <w:p>
-      <w:pPr>
-        <w:spacing w:line="360" w:lineRule="auto"/>
-        <w:rPr>
-          <w:rFonts w:asciiTheme="minorEastAsia" w:hAnsiTheme="minorEastAsia"/>
-          <w:sz w:val="24"/>
-        </w:rPr>
-      </w:pPr>
-      <w:r>
-        <w:rPr>
-          <w:rFonts w:asciiTheme="minorEastAsia" w:eastAsiaTheme="minorEastAsia" w:hAnsiTheme="minorEastAsia" w:hint="eastAsia"/>
-          <w:bCs/>
-          <w:sz w:val="24"/>
-        </w:rPr>
-        <w:t>11．</w:t>
-      </w:r>
-      <w:r>
-        <w:rPr>
-          <w:rFonts w:asciiTheme="minorEastAsia" w:hAnsiTheme="minorEastAsia" w:hint="eastAsia"/>
-          <w:sz w:val="24"/>
-        </w:rPr>
-        <w:t>学习马克思主义的根本方法是</w:t>
-      </w:r>
-    </w:p>
-    <w:p>
-      <w:pPr>
-        <w:spacing w:line="360" w:lineRule="auto"/>
-        <w:ind w:firstLineChars="200" w:firstLine="480"/>
-        <w:rPr>
-          <w:rFonts w:asciiTheme="minorEastAsia" w:hAnsiTheme="minorEastAsia"/>
-          <w:sz w:val="24"/>
-        </w:rPr>
-      </w:pPr>
-      <w:r>
-        <w:rPr>
-          <w:rFonts w:asciiTheme="minorEastAsia" w:hAnsiTheme="minorEastAsia" w:hint="eastAsia"/>
-          <w:sz w:val="24"/>
-        </w:rPr>
-        <w:t>A．精读马列原著</w:t>
-      </w:r>
-      <w:r>
-        <w:rPr>
-          <w:rFonts w:asciiTheme="minorEastAsia" w:hAnsiTheme="minorEastAsia" w:hint="eastAsia"/>
-          <w:sz w:val="24"/>
-        </w:rPr>
-        <w:t xml:space="preserve">              </w:t>
-      </w:r>
-      <w:r>
-        <w:rPr>
-          <w:rFonts w:asciiTheme="minorEastAsia" w:hAnsiTheme="minorEastAsia" w:hint="eastAsia"/>
-          <w:sz w:val="24"/>
-        </w:rPr>
-        <w:t xml:space="preserve">B．熟记基本原理   </w:t>
-      </w:r>
-    </w:p>
-    <w:p>
-      <w:pPr>
-        <w:spacing w:line="360" w:lineRule="auto"/>
-        <w:ind w:firstLineChars="200" w:firstLine="480"/>
-        <w:rPr>
-          <w:rFonts w:asciiTheme="minorEastAsia" w:hAnsiTheme="minorEastAsia"/>
-          <w:sz w:val="24"/>
-        </w:rPr>
-      </w:pPr>
       <w:r>
         <w:rPr>
           <w:rFonts w:asciiTheme="minorEastAsia" w:hAnsiTheme="minorEastAsia" w:hint="eastAsia"/>
           <w:color w:val="FF0000"/>
           <w:sz w:val="24"/>
-          <w:highlight w:val="yellow"/>
-        </w:rPr>
-        <w:t>C．理论联系实际</w:t>
-      </w:r>
+        </w:rPr>
+        <w:t>C</w:t>
+      </w:r>
+    </w:p>
+    <w:p>
+      <w:pPr>
+        <w:spacing w:line="360" w:lineRule="auto"/>
+        <w:ind w:firstLineChars="200" w:firstLine="480"/>
+        <w:rPr>
+          <w:rFonts w:asciiTheme="minorEastAsia" w:hAnsiTheme="minorEastAsia"/>
+          <w:sz w:val="24"/>
+        </w:rPr>
+      </w:pPr>
       <w:r>
         <w:rPr>
           <w:rFonts w:asciiTheme="minorEastAsia" w:hAnsiTheme="minorEastAsia" w:hint="eastAsia"/>
           <w:sz w:val="24"/>
         </w:rPr>
-        <w:t xml:space="preserve">              D．深入调查研究</w:t>
+        <w:t>A．精读马列原著</w:t>
+      </w:r>
+      <w:r>
+        <w:rPr>
+          <w:rFonts w:asciiTheme="minorEastAsia" w:hAnsiTheme="minorEastAsia" w:hint="eastAsia"/>
+          <w:sz w:val="24"/>
+        </w:rPr>
+        <w:t xml:space="preserve">              </w:t>
+      </w:r>
+      <w:r>
+        <w:rPr>
+          <w:rFonts w:asciiTheme="minorEastAsia" w:hAnsiTheme="minorEastAsia" w:hint="eastAsia"/>
+          <w:sz w:val="24"/>
+        </w:rPr>
+        <w:t xml:space="preserve">B．熟记基本原理   </w:t>
+      </w:r>
+    </w:p>
+    <w:p>
+      <w:pPr>
+        <w:spacing w:line="360" w:lineRule="auto"/>
+        <w:ind w:firstLineChars="200" w:firstLine="480"/>
+        <w:rPr>
+          <w:rFonts w:asciiTheme="minorEastAsia" w:hAnsiTheme="minorEastAsia"/>
+          <w:sz w:val="24"/>
+        </w:rPr>
+      </w:pPr>
+      <w:r>
+        <w:rPr>
+          <w:rFonts w:asciiTheme="minorEastAsia" w:hAnsiTheme="minorEastAsia" w:hint="eastAsia"/>
+          <w:sz w:val="24"/>
+        </w:rPr>
+        <w:t>C．理论联系实际              D．深入调查研究</w:t>
+      </w:r>
+    </w:p>
+    <w:p>
+      <w:pPr>
+        <w:spacing w:line="360" w:lineRule="auto"/>
+        <w:rPr>
+          <w:rFonts w:asciiTheme="minorEastAsia" w:eastAsiaTheme="minorEastAsia" w:hAnsiTheme="minorEastAsia"/>
+          <w:bCs/>
+          <w:sz w:val="24"/>
+        </w:rPr>
+      </w:pPr>
+    </w:p>
+    <w:p>
+      <w:pPr>
+        <w:spacing w:line="360" w:lineRule="auto"/>
+        <w:rPr>
+          <w:rFonts w:asciiTheme="minorEastAsia" w:eastAsiaTheme="minorEastAsia" w:hAnsiTheme="minorEastAsia"/>
+          <w:bCs/>
+          <w:sz w:val="24"/>
+        </w:rPr>
+      </w:pPr>
+      <w:r>
+        <w:rPr>
+          <w:rFonts w:asciiTheme="minorEastAsia" w:eastAsiaTheme="minorEastAsia" w:hAnsiTheme="minorEastAsia" w:hint="eastAsia"/>
+          <w:bCs/>
+          <w:sz w:val="24"/>
+        </w:rPr>
+        <w:t>12</w:t>
+      </w:r>
+      <w:r>
+        <w:rPr>
+          <w:rFonts w:asciiTheme="minorEastAsia" w:eastAsiaTheme="minorEastAsia" w:hAnsiTheme="minorEastAsia" w:hint="eastAsia"/>
+          <w:bCs/>
+          <w:sz w:val="24"/>
+        </w:rPr>
+        <w:t>.哲学的基本问题是</w:t>
+      </w:r>
+      <w:r>
+        <w:rPr>
+          <w:rFonts w:asciiTheme="minorEastAsia" w:eastAsiaTheme="minorEastAsia" w:hAnsiTheme="minorEastAsia" w:hint="eastAsia"/>
+          <w:bCs/>
+          <w:sz w:val="24"/>
+        </w:rPr>
+        <w:t xml:space="preserve"> </w:t>
+      </w:r>
+      <w:r>
+        <w:rPr>
+          <w:rFonts w:asciiTheme="minorEastAsia" w:eastAsiaTheme="minorEastAsia" w:hAnsiTheme="minorEastAsia" w:hint="eastAsia"/>
+          <w:bCs/>
+          <w:color w:val="FF0000"/>
+          <w:sz w:val="24"/>
+        </w:rPr>
+        <w:t>B</w:t>
+      </w:r>
+    </w:p>
+    <w:p>
+      <w:pPr>
+        <w:spacing w:line="360" w:lineRule="auto"/>
+        <w:rPr>
+          <w:rFonts w:asciiTheme="minorEastAsia" w:eastAsiaTheme="minorEastAsia" w:hAnsiTheme="minorEastAsia"/>
+          <w:bCs/>
+          <w:sz w:val="24"/>
+        </w:rPr>
+      </w:pPr>
+      <w:r>
+        <w:rPr>
+          <w:rFonts w:asciiTheme="minorEastAsia" w:eastAsiaTheme="minorEastAsia" w:hAnsiTheme="minorEastAsia" w:hint="eastAsia"/>
+          <w:bCs/>
+          <w:sz w:val="24"/>
+        </w:rPr>
+        <w:t xml:space="preserve">  </w:t>
+      </w:r>
+      <w:r>
+        <w:rPr>
+          <w:rFonts w:asciiTheme="minorEastAsia" w:eastAsiaTheme="minorEastAsia" w:hAnsiTheme="minorEastAsia" w:hint="eastAsia"/>
+          <w:bCs/>
+          <w:sz w:val="24"/>
+        </w:rPr>
+        <w:t xml:space="preserve">A.世界观和方法论的关系问题  </w:t>
+      </w:r>
+      <w:r>
+        <w:rPr>
+          <w:rFonts w:asciiTheme="minorEastAsia" w:eastAsiaTheme="minorEastAsia" w:hAnsiTheme="minorEastAsia" w:hint="eastAsia"/>
+          <w:bCs/>
+          <w:sz w:val="24"/>
+        </w:rPr>
+        <w:t xml:space="preserve">     </w:t>
+      </w:r>
+      <w:r>
+        <w:rPr>
+          <w:rFonts w:asciiTheme="minorEastAsia" w:eastAsiaTheme="minorEastAsia" w:hAnsiTheme="minorEastAsia" w:hint="eastAsia"/>
+          <w:bCs/>
+          <w:sz w:val="24"/>
+        </w:rPr>
+        <w:t xml:space="preserve">  B.思维和存在的关系问题</w:t>
+      </w:r>
+    </w:p>
+    <w:p>
+      <w:pPr>
+        <w:spacing w:line="360" w:lineRule="auto"/>
+        <w:rPr>
+          <w:rFonts w:asciiTheme="minorEastAsia" w:eastAsiaTheme="minorEastAsia" w:hAnsiTheme="minorEastAsia"/>
+          <w:bCs/>
+          <w:sz w:val="24"/>
+        </w:rPr>
+      </w:pPr>
+      <w:r>
+        <w:rPr>
+          <w:rFonts w:asciiTheme="minorEastAsia" w:eastAsiaTheme="minorEastAsia" w:hAnsiTheme="minorEastAsia" w:hint="eastAsia"/>
+          <w:bCs/>
+          <w:sz w:val="24"/>
+        </w:rPr>
+        <w:t xml:space="preserve">  </w:t>
+      </w:r>
+      <w:r>
+        <w:rPr>
+          <w:rFonts w:asciiTheme="minorEastAsia" w:eastAsiaTheme="minorEastAsia" w:hAnsiTheme="minorEastAsia" w:hint="eastAsia"/>
+          <w:bCs/>
+          <w:sz w:val="24"/>
+        </w:rPr>
+        <w:t xml:space="preserve">C.运动和静止的关系问题       </w:t>
+      </w:r>
+      <w:r>
+        <w:rPr>
+          <w:rFonts w:asciiTheme="minorEastAsia" w:eastAsiaTheme="minorEastAsia" w:hAnsiTheme="minorEastAsia" w:hint="eastAsia"/>
+          <w:bCs/>
+          <w:sz w:val="24"/>
+        </w:rPr>
+        <w:t xml:space="preserve">     </w:t>
+      </w:r>
+      <w:r>
+        <w:rPr>
+          <w:rFonts w:asciiTheme="minorEastAsia" w:eastAsiaTheme="minorEastAsia" w:hAnsiTheme="minorEastAsia" w:hint="eastAsia"/>
+          <w:bCs/>
+          <w:sz w:val="24"/>
+        </w:rPr>
+        <w:t xml:space="preserve"> D.普遍性和特殊性的关系问题</w:t>
       </w:r>
     </w:p>
     <w:p>
@@ -1626,57 +1728,23 @@
           <w:sz w:val="24"/>
         </w:rPr>
         <w:lastRenderedPageBreak/>
-        <w:t>12</w:t>
-      </w:r>
-      <w:r>
-        <w:rPr>
-          <w:rFonts w:asciiTheme="minorEastAsia" w:eastAsiaTheme="minorEastAsia" w:hAnsiTheme="minorEastAsia" w:hint="eastAsia"/>
-          <w:bCs/>
-          <w:sz w:val="24"/>
-        </w:rPr>
-        <w:t>.哲学的基本问题是</w:t>
-      </w:r>
-    </w:p>
-    <w:p>
-      <w:pPr>
-        <w:spacing w:line="360" w:lineRule="auto"/>
-        <w:rPr>
-          <w:rFonts w:asciiTheme="minorEastAsia" w:eastAsiaTheme="minorEastAsia" w:hAnsiTheme="minorEastAsia"/>
-          <w:bCs/>
-          <w:sz w:val="24"/>
-        </w:rPr>
-      </w:pPr>
-      <w:r>
-        <w:rPr>
-          <w:rFonts w:asciiTheme="minorEastAsia" w:eastAsiaTheme="minorEastAsia" w:hAnsiTheme="minorEastAsia" w:hint="eastAsia"/>
-          <w:bCs/>
-          <w:sz w:val="24"/>
-        </w:rPr>
-        <w:t xml:space="preserve">  </w:t>
-      </w:r>
-      <w:r>
-        <w:rPr>
-          <w:rFonts w:asciiTheme="minorEastAsia" w:eastAsiaTheme="minorEastAsia" w:hAnsiTheme="minorEastAsia" w:hint="eastAsia"/>
-          <w:bCs/>
-          <w:sz w:val="24"/>
-        </w:rPr>
-        <w:t xml:space="preserve">A.世界观和方法论的关系问题  </w:t>
-      </w:r>
-      <w:r>
-        <w:rPr>
-          <w:rFonts w:asciiTheme="minorEastAsia" w:eastAsiaTheme="minorEastAsia" w:hAnsiTheme="minorEastAsia" w:hint="eastAsia"/>
-          <w:bCs/>
-          <w:sz w:val="24"/>
-        </w:rPr>
-        <w:t xml:space="preserve">     </w:t>
-      </w:r>
-      <w:r>
-        <w:rPr>
-          <w:rFonts w:asciiTheme="minorEastAsia" w:eastAsiaTheme="minorEastAsia" w:hAnsiTheme="minorEastAsia" w:hint="eastAsia"/>
-          <w:bCs/>
-          <w:sz w:val="24"/>
-        </w:rPr>
-        <w:t xml:space="preserve">  </w:t>
+        <w:t>13</w:t>
+      </w:r>
+      <w:r>
+        <w:rPr>
+          <w:rFonts w:asciiTheme="minorEastAsia" w:eastAsiaTheme="minorEastAsia" w:hAnsiTheme="minorEastAsia" w:hint="eastAsia"/>
+          <w:bCs/>
+          <w:sz w:val="24"/>
+        </w:rPr>
+        <w:t>.下列观点中属于客观唯心主义的是</w:t>
+      </w:r>
+      <w:r>
+        <w:rPr>
+          <w:rFonts w:asciiTheme="minorEastAsia" w:eastAsiaTheme="minorEastAsia" w:hAnsiTheme="minorEastAsia" w:hint="eastAsia"/>
+          <w:bCs/>
+          <w:sz w:val="24"/>
+        </w:rPr>
+        <w:t xml:space="preserve"> </w:t>
       </w:r>
       <w:r>
         <w:rPr>
@@ -1684,87 +1752,8 @@
           <w:bCs/>
           <w:color w:val="FF0000"/>
           <w:sz w:val="24"/>
-          <w:highlight w:val="yellow"/>
-        </w:rPr>
-        <w:t>B.思维和存在的关系问题</w:t>
-      </w:r>
-    </w:p>
-    <w:p>
-      <w:pPr>
-        <w:spacing w:line="360" w:lineRule="auto"/>
-        <w:rPr>
-          <w:rFonts w:asciiTheme="minorEastAsia" w:eastAsiaTheme="minorEastAsia" w:hAnsiTheme="minorEastAsia"/>
-          <w:bCs/>
-          <w:sz w:val="24"/>
-        </w:rPr>
-      </w:pPr>
-      <w:r>
-        <w:rPr>
-          <w:rFonts w:asciiTheme="minorEastAsia" w:eastAsiaTheme="minorEastAsia" w:hAnsiTheme="minorEastAsia" w:hint="eastAsia"/>
-          <w:bCs/>
-          <w:sz w:val="24"/>
-        </w:rPr>
-        <w:t xml:space="preserve">  </w:t>
-      </w:r>
-      <w:r>
-        <w:rPr>
-          <w:rFonts w:asciiTheme="minorEastAsia" w:eastAsiaTheme="minorEastAsia" w:hAnsiTheme="minorEastAsia" w:hint="eastAsia"/>
-          <w:bCs/>
-          <w:sz w:val="24"/>
-        </w:rPr>
-        <w:t xml:space="preserve">C.运动和静止的关系问题       </w:t>
-      </w:r>
-      <w:r>
-        <w:rPr>
-          <w:rFonts w:asciiTheme="minorEastAsia" w:eastAsiaTheme="minorEastAsia" w:hAnsiTheme="minorEastAsia" w:hint="eastAsia"/>
-          <w:bCs/>
-          <w:sz w:val="24"/>
-        </w:rPr>
-        <w:t xml:space="preserve">     </w:t>
-      </w:r>
-      <w:r>
-        <w:rPr>
-          <w:rFonts w:asciiTheme="minorEastAsia" w:eastAsiaTheme="minorEastAsia" w:hAnsiTheme="minorEastAsia" w:hint="eastAsia"/>
-          <w:bCs/>
-          <w:sz w:val="24"/>
-        </w:rPr>
-        <w:t xml:space="preserve"> D.普遍性和特殊性的关系问题</w:t>
-      </w:r>
-    </w:p>
-    <w:p>
-      <w:pPr>
-        <w:spacing w:line="360" w:lineRule="auto"/>
-        <w:rPr>
-          <w:rFonts w:asciiTheme="minorEastAsia" w:eastAsiaTheme="minorEastAsia" w:hAnsiTheme="minorEastAsia"/>
-          <w:bCs/>
-          <w:sz w:val="24"/>
-        </w:rPr>
-      </w:pPr>
-    </w:p>
-    <w:p>
-      <w:pPr>
-        <w:spacing w:line="360" w:lineRule="auto"/>
-        <w:rPr>
-          <w:rFonts w:asciiTheme="minorEastAsia" w:eastAsiaTheme="minorEastAsia" w:hAnsiTheme="minorEastAsia"/>
-          <w:bCs/>
-          <w:sz w:val="24"/>
-        </w:rPr>
-      </w:pPr>
-      <w:r>
-        <w:rPr>
-          <w:rFonts w:asciiTheme="minorEastAsia" w:eastAsiaTheme="minorEastAsia" w:hAnsiTheme="minorEastAsia" w:hint="eastAsia"/>
-          <w:bCs/>
-          <w:sz w:val="24"/>
-        </w:rPr>
-        <w:t>13</w:t>
-      </w:r>
-      <w:r>
-        <w:rPr>
-          <w:rFonts w:asciiTheme="minorEastAsia" w:eastAsiaTheme="minorEastAsia" w:hAnsiTheme="minorEastAsia" w:hint="eastAsia"/>
-          <w:bCs/>
-          <w:sz w:val="24"/>
-        </w:rPr>
-        <w:t>.下列观点中属于客观唯心主义的是</w:t>
+        </w:rPr>
+        <w:t>D</w:t>
       </w:r>
     </w:p>
     <w:p>
@@ -1855,47 +1844,62 @@
         <w:rPr>
           <w:rFonts w:asciiTheme="minorEastAsia" w:eastAsiaTheme="minorEastAsia" w:hAnsiTheme="minorEastAsia" w:hint="eastAsia"/>
           <w:bCs/>
+          <w:sz w:val="24"/>
+        </w:rPr>
+        <w:t>D.万物是“绝对精神”的体现</w:t>
+      </w:r>
+    </w:p>
+    <w:p>
+      <w:pPr>
+        <w:spacing w:line="360" w:lineRule="auto"/>
+        <w:rPr>
+          <w:rFonts w:asciiTheme="minorEastAsia" w:eastAsiaTheme="minorEastAsia" w:hAnsiTheme="minorEastAsia"/>
+          <w:bCs/>
+          <w:sz w:val="24"/>
+        </w:rPr>
+      </w:pPr>
+    </w:p>
+    <w:p>
+      <w:pPr>
+        <w:spacing w:line="360" w:lineRule="auto"/>
+        <w:rPr>
+          <w:rFonts w:asciiTheme="minorEastAsia" w:eastAsiaTheme="minorEastAsia" w:hAnsiTheme="minorEastAsia"/>
+          <w:bCs/>
+          <w:sz w:val="24"/>
+        </w:rPr>
+      </w:pPr>
+      <w:r>
+        <w:rPr>
+          <w:rFonts w:asciiTheme="minorEastAsia" w:eastAsiaTheme="minorEastAsia" w:hAnsiTheme="minorEastAsia" w:hint="eastAsia"/>
+          <w:bCs/>
+          <w:sz w:val="24"/>
+        </w:rPr>
+        <w:t>14</w:t>
+      </w:r>
+      <w:r>
+        <w:rPr>
+          <w:rFonts w:asciiTheme="minorEastAsia" w:eastAsiaTheme="minorEastAsia" w:hAnsiTheme="minorEastAsia" w:hint="eastAsia"/>
+          <w:bCs/>
+          <w:sz w:val="24"/>
+        </w:rPr>
+        <w:t>.“世界不是既成的事物的集合体，而是过程的集合体”。这是一种</w:t>
+      </w:r>
+      <w:r>
+        <w:rPr>
+          <w:rFonts w:asciiTheme="minorEastAsia" w:eastAsiaTheme="minorEastAsia" w:hAnsiTheme="minorEastAsia" w:hint="eastAsia"/>
+          <w:bCs/>
+          <w:sz w:val="24"/>
+        </w:rPr>
+        <w:t xml:space="preserve"> </w:t>
+      </w:r>
+      <w:r>
+        <w:rPr>
+          <w:rFonts w:asciiTheme="minorEastAsia" w:eastAsiaTheme="minorEastAsia" w:hAnsiTheme="minorEastAsia" w:hint="eastAsia"/>
+          <w:bCs/>
           <w:color w:val="FF0000"/>
           <w:sz w:val="24"/>
-          <w:highlight w:val="yellow"/>
-        </w:rPr>
-        <w:t>D.万物是“绝对精神”的体现</w:t>
-      </w:r>
-    </w:p>
-    <w:p>
-      <w:pPr>
-        <w:spacing w:line="360" w:lineRule="auto"/>
-        <w:rPr>
-          <w:rFonts w:asciiTheme="minorEastAsia" w:eastAsiaTheme="minorEastAsia" w:hAnsiTheme="minorEastAsia"/>
-          <w:bCs/>
-          <w:sz w:val="24"/>
-        </w:rPr>
-      </w:pPr>
-    </w:p>
-    <w:p>
-      <w:pPr>
-        <w:spacing w:line="360" w:lineRule="auto"/>
-        <w:rPr>
-          <w:rFonts w:asciiTheme="minorEastAsia" w:eastAsiaTheme="minorEastAsia" w:hAnsiTheme="minorEastAsia"/>
-          <w:bCs/>
-          <w:sz w:val="24"/>
-        </w:rPr>
-      </w:pPr>
-      <w:r>
-        <w:rPr>
-          <w:rFonts w:asciiTheme="minorEastAsia" w:eastAsiaTheme="minorEastAsia" w:hAnsiTheme="minorEastAsia" w:hint="eastAsia"/>
-          <w:bCs/>
-          <w:sz w:val="24"/>
-        </w:rPr>
-        <w:t>14</w:t>
-      </w:r>
-      <w:r>
-        <w:rPr>
-          <w:rFonts w:asciiTheme="minorEastAsia" w:eastAsiaTheme="minorEastAsia" w:hAnsiTheme="minorEastAsia" w:hint="eastAsia"/>
-          <w:bCs/>
-          <w:sz w:val="24"/>
-        </w:rPr>
-        <w:t>.“世界不是既成的事物的集合体，而是过程的集合体”。这是一种</w:t>
+        </w:rPr>
+        <w:t>A</w:t>
       </w:r>
     </w:p>
     <w:p>
@@ -1937,17 +1941,7 @@
           <w:bCs/>
           <w:sz w:val="24"/>
         </w:rPr>
-        <w:t xml:space="preserve"> B.形而上学的观</w:t>
-      </w:r>
-      <w:bookmarkStart w:id="0" w:name="_GoBack"/>
-      <w:bookmarkEnd w:id="0"/>
-      <w:r>
-        <w:rPr>
-          <w:rFonts w:asciiTheme="minorEastAsia" w:eastAsiaTheme="minorEastAsia" w:hAnsiTheme="minorEastAsia" w:hint="eastAsia"/>
-          <w:bCs/>
-          <w:sz w:val="24"/>
-        </w:rPr>
-        <w:t xml:space="preserve">点    </w:t>
+        <w:t xml:space="preserve"> B.形而上学的观点    </w:t>
       </w:r>
     </w:p>
     <w:p>
@@ -2044,6 +2038,23 @@
         </w:rPr>
         <w:t>.在唯物辩证法看来，粮食同稻谷、小麦、大豆、高梁等之间的关系属于</w:t>
       </w:r>
+      <w:r>
+        <w:rPr>
+          <w:rFonts w:asciiTheme="minorEastAsia" w:eastAsiaTheme="minorEastAsia" w:hAnsiTheme="minorEastAsia" w:hint="eastAsia"/>
+          <w:bCs/>
+          <w:sz w:val="24"/>
+        </w:rPr>
+        <w:t xml:space="preserve"> </w:t>
+      </w:r>
+      <w:r>
+        <w:rPr>
+          <w:rFonts w:asciiTheme="minorEastAsia" w:eastAsiaTheme="minorEastAsia" w:hAnsiTheme="minorEastAsia" w:hint="eastAsia"/>
+          <w:bCs/>
+          <w:color w:val="FF0000"/>
+          <w:sz w:val="24"/>
+        </w:rPr>
+        <w:t>C</w:t>
+      </w:r>
     </w:p>
     <w:p>
       <w:pPr>
@@ -2181,6 +2192,23 @@
         </w:rPr>
         <w:t>.有人认为，只有写到书本上的理论才是真实可靠的，因而不顾实际情况，死搬书本上的教条。这在认识论上犯了</w:t>
       </w:r>
+      <w:r>
+        <w:rPr>
+          <w:rFonts w:asciiTheme="minorEastAsia" w:eastAsiaTheme="minorEastAsia" w:hAnsiTheme="minorEastAsia" w:hint="eastAsia"/>
+          <w:bCs/>
+          <w:sz w:val="24"/>
+        </w:rPr>
+        <w:t xml:space="preserve"> </w:t>
+      </w:r>
+      <w:r>
+        <w:rPr>
+          <w:rFonts w:asciiTheme="minorEastAsia" w:eastAsiaTheme="minorEastAsia" w:hAnsiTheme="minorEastAsia"/>
+          <w:bCs/>
+          <w:color w:val="FF0000"/>
+          <w:sz w:val="24"/>
+        </w:rPr>
+        <w:t>D</w:t>
+      </w:r>
     </w:p>
     <w:p>
       <w:pPr>
@@ -2309,6 +2337,23 @@
         </w:rPr>
         <w:t>.“从群众中来，到群众中去”的过程，从认识论上看，就是</w:t>
       </w:r>
+      <w:r>
+        <w:rPr>
+          <w:rFonts w:asciiTheme="minorEastAsia" w:eastAsiaTheme="minorEastAsia" w:hAnsiTheme="minorEastAsia" w:hint="eastAsia"/>
+          <w:bCs/>
+          <w:sz w:val="24"/>
+        </w:rPr>
+        <w:t xml:space="preserve"> </w:t>
+      </w:r>
+      <w:r>
+        <w:rPr>
+          <w:rFonts w:asciiTheme="minorEastAsia" w:eastAsiaTheme="minorEastAsia" w:hAnsiTheme="minorEastAsia" w:hint="eastAsia"/>
+          <w:bCs/>
+          <w:color w:val="FF0000"/>
+          <w:sz w:val="24"/>
+        </w:rPr>
+        <w:t>C</w:t>
+      </w:r>
     </w:p>
     <w:p>
       <w:pPr>
@@ -2473,6 +2518,23 @@
         </w:rPr>
         <w:t>世纪欧洲空想社会主义是马克思主义直接理论来源之一，其代表人物是</w:t>
       </w:r>
+      <w:r>
+        <w:rPr>
+          <w:rFonts w:asciiTheme="minorEastAsia" w:eastAsiaTheme="minorEastAsia" w:hAnsiTheme="minorEastAsia" w:hint="eastAsia"/>
+          <w:bCs/>
+          <w:sz w:val="24"/>
+        </w:rPr>
+        <w:t xml:space="preserve"> </w:t>
+      </w:r>
+      <w:r>
+        <w:rPr>
+          <w:rFonts w:asciiTheme="minorEastAsia" w:eastAsiaTheme="minorEastAsia" w:hAnsiTheme="minorEastAsia" w:hint="eastAsia"/>
+          <w:bCs/>
+          <w:color w:val="FF0000"/>
+          <w:sz w:val="24"/>
+        </w:rPr>
+        <w:t>D</w:t>
+      </w:r>
     </w:p>
     <w:p>
       <w:pPr>
@@ -2531,93 +2593,110 @@
           <w:bCs/>
           <w:sz w:val="24"/>
         </w:rPr>
+        <w:t xml:space="preserve">  </w:t>
+      </w:r>
+      <w:r>
+        <w:rPr>
+          <w:rFonts w:asciiTheme="minorEastAsia" w:eastAsiaTheme="minorEastAsia" w:hAnsiTheme="minorEastAsia" w:hint="eastAsia"/>
+          <w:bCs/>
+          <w:sz w:val="24"/>
+        </w:rPr>
+        <w:t xml:space="preserve">C.康德、黑格尔、费尔巴哈     </w:t>
+      </w:r>
+      <w:r>
+        <w:rPr>
+          <w:rFonts w:asciiTheme="minorEastAsia" w:eastAsiaTheme="minorEastAsia" w:hAnsiTheme="minorEastAsia" w:hint="eastAsia"/>
+          <w:bCs/>
+          <w:sz w:val="24"/>
+        </w:rPr>
+        <w:t xml:space="preserve">     </w:t>
+      </w:r>
+      <w:r>
+        <w:rPr>
+          <w:rFonts w:asciiTheme="minorEastAsia" w:eastAsiaTheme="minorEastAsia" w:hAnsiTheme="minorEastAsia" w:hint="eastAsia"/>
+          <w:bCs/>
+          <w:sz w:val="24"/>
+        </w:rPr>
+        <w:t xml:space="preserve">  D.圣西门、傅立叶、欧文</w:t>
+      </w:r>
+    </w:p>
+    <w:p>
+      <w:pPr>
+        <w:spacing w:line="360" w:lineRule="auto"/>
+        <w:rPr>
+          <w:rFonts w:asciiTheme="minorEastAsia" w:eastAsiaTheme="minorEastAsia" w:hAnsiTheme="minorEastAsia"/>
+          <w:bCs/>
+          <w:sz w:val="24"/>
+        </w:rPr>
+      </w:pPr>
+    </w:p>
+    <w:p>
+      <w:pPr>
+        <w:spacing w:line="360" w:lineRule="auto"/>
+        <w:rPr>
+          <w:rFonts w:asciiTheme="minorEastAsia" w:eastAsiaTheme="minorEastAsia" w:hAnsiTheme="minorEastAsia"/>
+          <w:bCs/>
+          <w:sz w:val="24"/>
+        </w:rPr>
+      </w:pPr>
+      <w:r>
+        <w:rPr>
+          <w:rFonts w:asciiTheme="minorEastAsia" w:eastAsiaTheme="minorEastAsia" w:hAnsiTheme="minorEastAsia" w:hint="eastAsia"/>
+          <w:bCs/>
+          <w:sz w:val="24"/>
+        </w:rPr>
+        <w:t>1</w:t>
+      </w:r>
+      <w:r>
+        <w:rPr>
+          <w:rFonts w:asciiTheme="minorEastAsia" w:eastAsiaTheme="minorEastAsia" w:hAnsiTheme="minorEastAsia" w:hint="eastAsia"/>
+          <w:bCs/>
+          <w:sz w:val="24"/>
+        </w:rPr>
+        <w:t>9</w:t>
+      </w:r>
+      <w:r>
+        <w:rPr>
+          <w:rFonts w:asciiTheme="minorEastAsia" w:eastAsiaTheme="minorEastAsia" w:hAnsiTheme="minorEastAsia" w:hint="eastAsia"/>
+          <w:bCs/>
+          <w:sz w:val="24"/>
+        </w:rPr>
+        <w:t>.决定商品价值量的是生产商品的</w:t>
+      </w:r>
+      <w:r>
+        <w:rPr>
+          <w:rFonts w:asciiTheme="minorEastAsia" w:eastAsiaTheme="minorEastAsia" w:hAnsiTheme="minorEastAsia" w:hint="eastAsia"/>
+          <w:bCs/>
+          <w:sz w:val="24"/>
+        </w:rPr>
+        <w:t xml:space="preserve"> </w:t>
+      </w:r>
+      <w:r>
+        <w:rPr>
+          <w:rFonts w:asciiTheme="minorEastAsia" w:eastAsiaTheme="minorEastAsia" w:hAnsiTheme="minorEastAsia" w:hint="eastAsia"/>
+          <w:bCs/>
+          <w:color w:val="FF0000"/>
+          <w:sz w:val="24"/>
+        </w:rPr>
+        <w:t>B</w:t>
+      </w:r>
+    </w:p>
+    <w:p>
+      <w:pPr>
+        <w:spacing w:line="360" w:lineRule="auto"/>
+        <w:rPr>
+          <w:rFonts w:asciiTheme="minorEastAsia" w:eastAsiaTheme="minorEastAsia" w:hAnsiTheme="minorEastAsia"/>
+          <w:bCs/>
+          <w:sz w:val="24"/>
+        </w:rPr>
+      </w:pPr>
+      <w:r>
+        <w:rPr>
+          <w:rFonts w:asciiTheme="minorEastAsia" w:eastAsiaTheme="minorEastAsia" w:hAnsiTheme="minorEastAsia" w:hint="eastAsia"/>
+          <w:bCs/>
+          <w:sz w:val="24"/>
+        </w:rPr>
         <w:lastRenderedPageBreak/>
-        <w:t xml:space="preserve">  </w:t>
-      </w:r>
-      <w:r>
-        <w:rPr>
-          <w:rFonts w:asciiTheme="minorEastAsia" w:eastAsiaTheme="minorEastAsia" w:hAnsiTheme="minorEastAsia" w:hint="eastAsia"/>
-          <w:bCs/>
-          <w:sz w:val="24"/>
-        </w:rPr>
-        <w:t xml:space="preserve">C.康德、黑格尔、费尔巴哈     </w:t>
-      </w:r>
-      <w:r>
-        <w:rPr>
-          <w:rFonts w:asciiTheme="minorEastAsia" w:eastAsiaTheme="minorEastAsia" w:hAnsiTheme="minorEastAsia" w:hint="eastAsia"/>
-          <w:bCs/>
-          <w:sz w:val="24"/>
-        </w:rPr>
-        <w:t xml:space="preserve">     </w:t>
-      </w:r>
-      <w:r>
-        <w:rPr>
-          <w:rFonts w:asciiTheme="minorEastAsia" w:eastAsiaTheme="minorEastAsia" w:hAnsiTheme="minorEastAsia" w:hint="eastAsia"/>
-          <w:bCs/>
-          <w:sz w:val="24"/>
-        </w:rPr>
-        <w:t xml:space="preserve">  D.圣西门、傅立叶、欧文</w:t>
-      </w:r>
-    </w:p>
-    <w:p>
-      <w:pPr>
-        <w:spacing w:line="360" w:lineRule="auto"/>
-        <w:rPr>
-          <w:rFonts w:asciiTheme="minorEastAsia" w:eastAsiaTheme="minorEastAsia" w:hAnsiTheme="minorEastAsia"/>
-          <w:bCs/>
-          <w:sz w:val="24"/>
-        </w:rPr>
-      </w:pPr>
-    </w:p>
-    <w:p>
-      <w:pPr>
-        <w:spacing w:line="360" w:lineRule="auto"/>
-        <w:rPr>
-          <w:rFonts w:asciiTheme="minorEastAsia" w:eastAsiaTheme="minorEastAsia" w:hAnsiTheme="minorEastAsia"/>
-          <w:bCs/>
-          <w:sz w:val="24"/>
-        </w:rPr>
-      </w:pPr>
-      <w:r>
-        <w:rPr>
-          <w:rFonts w:asciiTheme="minorEastAsia" w:eastAsiaTheme="minorEastAsia" w:hAnsiTheme="minorEastAsia" w:hint="eastAsia"/>
-          <w:bCs/>
-          <w:sz w:val="24"/>
-        </w:rPr>
-        <w:t>1</w:t>
-      </w:r>
-      <w:r>
-        <w:rPr>
-          <w:rFonts w:asciiTheme="minorEastAsia" w:eastAsiaTheme="minorEastAsia" w:hAnsiTheme="minorEastAsia" w:hint="eastAsia"/>
-          <w:bCs/>
-          <w:sz w:val="24"/>
-        </w:rPr>
-        <w:t>9</w:t>
-      </w:r>
-      <w:r>
-        <w:rPr>
-          <w:rFonts w:asciiTheme="minorEastAsia" w:eastAsiaTheme="minorEastAsia" w:hAnsiTheme="minorEastAsia" w:hint="eastAsia"/>
-          <w:bCs/>
-          <w:sz w:val="24"/>
-        </w:rPr>
-        <w:t>.决定商品价值量的是生产商品的</w:t>
-      </w:r>
-    </w:p>
-    <w:p>
-      <w:pPr>
-        <w:spacing w:line="360" w:lineRule="auto"/>
-        <w:rPr>
-          <w:rFonts w:asciiTheme="minorEastAsia" w:eastAsiaTheme="minorEastAsia" w:hAnsiTheme="minorEastAsia"/>
-          <w:bCs/>
-          <w:sz w:val="24"/>
-        </w:rPr>
-      </w:pPr>
-      <w:r>
-        <w:rPr>
-          <w:rFonts w:asciiTheme="minorEastAsia" w:eastAsiaTheme="minorEastAsia" w:hAnsiTheme="minorEastAsia" w:hint="eastAsia"/>
-          <w:bCs/>
-          <w:sz w:val="24"/>
-        </w:rPr>
         <w:t>A.社会劳动时间   B.社会必要劳动时间   C.剩余劳动时间   D.个别劳动时间</w:t>
       </w:r>
     </w:p>
@@ -2656,6 +2735,23 @@
         </w:rPr>
         <w:t>.资本主义生产过程是</w:t>
       </w:r>
+      <w:r>
+        <w:rPr>
+          <w:rFonts w:asciiTheme="minorEastAsia" w:eastAsiaTheme="minorEastAsia" w:hAnsiTheme="minorEastAsia" w:hint="eastAsia"/>
+          <w:bCs/>
+          <w:sz w:val="24"/>
+        </w:rPr>
+        <w:t xml:space="preserve"> </w:t>
+      </w:r>
+      <w:r>
+        <w:rPr>
+          <w:rFonts w:asciiTheme="minorEastAsia" w:eastAsiaTheme="minorEastAsia" w:hAnsiTheme="minorEastAsia" w:hint="eastAsia"/>
+          <w:bCs/>
+          <w:color w:val="FF0000"/>
+          <w:sz w:val="24"/>
+        </w:rPr>
+        <w:t>C</w:t>
+      </w:r>
     </w:p>
     <w:p>
       <w:pPr>
@@ -2842,6 +2938,15 @@
         </w:rPr>
         <w:t xml:space="preserve">“物质两种存在形式离开了物质，当然都是无，都是只在我们头脑中存在的观念抽象”，这段话说明  </w:t>
       </w:r>
+      <w:r>
+        <w:rPr>
+          <w:rFonts w:asciiTheme="minorEastAsia" w:eastAsiaTheme="minorEastAsia" w:hAnsiTheme="minorEastAsia"/>
+          <w:bCs/>
+          <w:color w:val="FF0000"/>
+          <w:sz w:val="24"/>
+        </w:rPr>
+        <w:t>AB</w:t>
+      </w:r>
     </w:p>
     <w:p>
       <w:pPr>
@@ -2976,6 +3081,23 @@
         </w:rPr>
         <w:t>我国古代哲学家王夫之认为：“动静者，乃阴阳之动静也。”“皆本物之固然。”“静者静动，非不动也。”“静即含动，动不含静。”“动、静，皆动也。”这在哲学上表达了</w:t>
       </w:r>
+      <w:r>
+        <w:rPr>
+          <w:rFonts w:asciiTheme="minorEastAsia" w:eastAsiaTheme="minorEastAsia" w:hAnsiTheme="minorEastAsia" w:hint="eastAsia"/>
+          <w:bCs/>
+          <w:sz w:val="24"/>
+        </w:rPr>
+        <w:t xml:space="preserve"> </w:t>
+      </w:r>
+      <w:r>
+        <w:rPr>
+          <w:rFonts w:asciiTheme="minorEastAsia" w:eastAsiaTheme="minorEastAsia" w:hAnsiTheme="minorEastAsia"/>
+          <w:bCs/>
+          <w:color w:val="FF0000"/>
+          <w:sz w:val="24"/>
+        </w:rPr>
+        <w:t>ABCD</w:t>
+      </w:r>
     </w:p>
     <w:p>
       <w:pPr>
@@ -3089,6 +3211,23 @@
         </w:rPr>
         <w:t>恩格斯说：“当我们深思熟虑地考察自然界或人类历史或我们自己的精神活动的时候，首先呈现在我们眼前的，是一幅由种种联系和相互作用无穷无尽地交织起来的画面。”这段话所包含的辩证法观点有</w:t>
       </w:r>
+      <w:r>
+        <w:rPr>
+          <w:rFonts w:asciiTheme="minorEastAsia" w:eastAsiaTheme="minorEastAsia" w:hAnsiTheme="minorEastAsia" w:hint="eastAsia"/>
+          <w:bCs/>
+          <w:sz w:val="24"/>
+        </w:rPr>
+        <w:t xml:space="preserve"> </w:t>
+      </w:r>
+      <w:r>
+        <w:rPr>
+          <w:rFonts w:asciiTheme="minorEastAsia" w:eastAsiaTheme="minorEastAsia" w:hAnsiTheme="minorEastAsia"/>
+          <w:bCs/>
+          <w:color w:val="FF0000"/>
+          <w:sz w:val="24"/>
+        </w:rPr>
+        <w:t>ABCD</w:t>
+      </w:r>
     </w:p>
     <w:p>
       <w:pPr>
@@ -3193,22 +3332,40 @@
         </w:rPr>
         <w:t>“批判的武器当然不能代替武器的批判，物质的力量只能用物质的力量来摧毁，理论一经群众掌握，也会变成物质力量。”这一论断的哲学思想是</w:t>
       </w:r>
-    </w:p>
-    <w:p>
-      <w:pPr>
-        <w:spacing w:line="360" w:lineRule="auto"/>
-        <w:rPr>
-          <w:rFonts w:asciiTheme="minorEastAsia" w:eastAsiaTheme="minorEastAsia" w:hAnsiTheme="minorEastAsia"/>
-          <w:bCs/>
-          <w:sz w:val="24"/>
-        </w:rPr>
-      </w:pPr>
-      <w:r>
-        <w:rPr>
-          <w:rFonts w:asciiTheme="minorEastAsia" w:eastAsiaTheme="minorEastAsia" w:hAnsiTheme="minorEastAsia" w:hint="eastAsia"/>
-          <w:bCs/>
-          <w:sz w:val="24"/>
-        </w:rPr>
+      <w:r>
+        <w:rPr>
+          <w:rFonts w:asciiTheme="minorEastAsia" w:eastAsiaTheme="minorEastAsia" w:hAnsiTheme="minorEastAsia" w:hint="eastAsia"/>
+          <w:bCs/>
+          <w:sz w:val="24"/>
+        </w:rPr>
+        <w:t xml:space="preserve"> </w:t>
+      </w:r>
+      <w:r>
+        <w:rPr>
+          <w:rFonts w:asciiTheme="minorEastAsia" w:eastAsiaTheme="minorEastAsia" w:hAnsiTheme="minorEastAsia"/>
+          <w:bCs/>
+          <w:color w:val="FF0000"/>
+          <w:sz w:val="24"/>
+        </w:rPr>
+        <w:t>AB</w:t>
+      </w:r>
+    </w:p>
+    <w:p>
+      <w:pPr>
+        <w:spacing w:line="360" w:lineRule="auto"/>
+        <w:rPr>
+          <w:rFonts w:asciiTheme="minorEastAsia" w:eastAsiaTheme="minorEastAsia" w:hAnsiTheme="minorEastAsia"/>
+          <w:bCs/>
+          <w:sz w:val="24"/>
+        </w:rPr>
+      </w:pPr>
+      <w:r>
+        <w:rPr>
+          <w:rFonts w:asciiTheme="minorEastAsia" w:eastAsiaTheme="minorEastAsia" w:hAnsiTheme="minorEastAsia" w:hint="eastAsia"/>
+          <w:bCs/>
+          <w:sz w:val="24"/>
+        </w:rPr>
+        <w:lastRenderedPageBreak/>
         <w:t>A．理论对实践具有指导作用</w:t>
       </w:r>
       <w:r>
@@ -3311,7 +3468,45 @@
           <w:bCs/>
           <w:sz w:val="24"/>
         </w:rPr>
-        <w:t>“单凭观察所得的经验，是决不能充分证明必然性的。这是如此正确，以至于不能从太阳总是在早晨升起来判断它明天会再升起。”恩格斯这段话的含义是   A．感性认识有待于上升为理性认识</w:t>
+        <w:t>“单凭观察所得的经验，是决不能充分证明必然性的。这是如此正确，以至于不能从太阳总是在早晨升起来判断它明天会再升起。”恩格斯这段话的含义是</w:t>
+      </w:r>
+    </w:p>
+    <w:p>
+      <w:pPr>
+        <w:spacing w:line="360" w:lineRule="auto"/>
+        <w:rPr>
+          <w:rFonts w:asciiTheme="minorEastAsia" w:eastAsiaTheme="minorEastAsia" w:hAnsiTheme="minorEastAsia"/>
+          <w:bCs/>
+          <w:color w:val="FF0000"/>
+          <w:sz w:val="24"/>
+        </w:rPr>
+      </w:pPr>
+      <w:r>
+        <w:rPr>
+          <w:rFonts w:asciiTheme="minorEastAsia" w:eastAsiaTheme="minorEastAsia" w:hAnsiTheme="minorEastAsia" w:hint="eastAsia"/>
+          <w:bCs/>
+          <w:color w:val="FF0000"/>
+          <w:sz w:val="24"/>
+        </w:rPr>
+        <w:t>ABD</w:t>
+      </w:r>
+    </w:p>
+    <w:p>
+      <w:pPr>
+        <w:spacing w:line="360" w:lineRule="auto"/>
+        <w:rPr>
+          <w:rFonts w:asciiTheme="minorEastAsia" w:eastAsiaTheme="minorEastAsia" w:hAnsiTheme="minorEastAsia"/>
+          <w:bCs/>
+          <w:sz w:val="24"/>
+        </w:rPr>
+      </w:pPr>
+      <w:r>
+        <w:rPr>
+          <w:rFonts w:asciiTheme="minorEastAsia" w:eastAsiaTheme="minorEastAsia" w:hAnsiTheme="minorEastAsia" w:hint="eastAsia"/>
+          <w:bCs/>
+          <w:sz w:val="24"/>
+        </w:rPr>
+        <w:t xml:space="preserve">   A．感性认识有待于上升为理性认识</w:t>
       </w:r>
       <w:r>
         <w:rPr>
@@ -3407,6 +3602,23 @@
         </w:rPr>
         <w:tab/>
       </w:r>
+      <w:r>
+        <w:rPr>
+          <w:rFonts w:asciiTheme="minorEastAsia" w:eastAsiaTheme="minorEastAsia" w:hAnsiTheme="minorEastAsia"/>
+          <w:bCs/>
+          <w:sz w:val="24"/>
+        </w:rPr>
+        <w:t xml:space="preserve"> </w:t>
+      </w:r>
+      <w:r>
+        <w:rPr>
+          <w:rFonts w:asciiTheme="minorEastAsia" w:eastAsiaTheme="minorEastAsia" w:hAnsiTheme="minorEastAsia"/>
+          <w:bCs/>
+          <w:color w:val="FF0000"/>
+          <w:sz w:val="24"/>
+        </w:rPr>
+        <w:t>ACD</w:t>
+      </w:r>
     </w:p>
     <w:p>
       <w:pPr>
@@ -3514,6 +3726,23 @@
           <w:sz w:val="24"/>
         </w:rPr>
         <w:t>.下列说法中，属于唯心主义观点的有</w:t>
+      </w:r>
+      <w:r>
+        <w:rPr>
+          <w:rFonts w:asciiTheme="minorEastAsia" w:eastAsiaTheme="minorEastAsia" w:hAnsiTheme="minorEastAsia" w:hint="eastAsia"/>
+          <w:bCs/>
+          <w:sz w:val="24"/>
+        </w:rPr>
+        <w:t xml:space="preserve"> </w:t>
+      </w:r>
+      <w:r>
+        <w:rPr>
+          <w:rFonts w:asciiTheme="minorEastAsia" w:eastAsiaTheme="minorEastAsia" w:hAnsiTheme="minorEastAsia" w:hint="eastAsia"/>
+          <w:bCs/>
+          <w:color w:val="FF0000"/>
+          <w:sz w:val="24"/>
+        </w:rPr>
+        <w:t>ABC</w:t>
       </w:r>
     </w:p>
     <w:p>
@@ -3652,6 +3881,23 @@
         </w:rPr>
         <w:t>.影响资本周转速度的因素有</w:t>
       </w:r>
+      <w:r>
+        <w:rPr>
+          <w:rFonts w:asciiTheme="minorEastAsia" w:eastAsiaTheme="minorEastAsia" w:hAnsiTheme="minorEastAsia" w:hint="eastAsia"/>
+          <w:bCs/>
+          <w:sz w:val="24"/>
+        </w:rPr>
+        <w:t xml:space="preserve"> </w:t>
+      </w:r>
+      <w:r>
+        <w:rPr>
+          <w:rFonts w:asciiTheme="minorEastAsia" w:eastAsiaTheme="minorEastAsia" w:hAnsiTheme="minorEastAsia" w:hint="eastAsia"/>
+          <w:bCs/>
+          <w:color w:val="FF0000"/>
+          <w:sz w:val="24"/>
+        </w:rPr>
+        <w:t>ABC</w:t>
+      </w:r>
     </w:p>
     <w:p>
       <w:pPr>
@@ -3781,6 +4027,23 @@
         </w:rPr>
         <w:t>.资本主义国家宏观经济管理与调节的目标包括</w:t>
       </w:r>
+      <w:r>
+        <w:rPr>
+          <w:rFonts w:asciiTheme="minorEastAsia" w:eastAsiaTheme="minorEastAsia" w:hAnsiTheme="minorEastAsia" w:hint="eastAsia"/>
+          <w:bCs/>
+          <w:sz w:val="24"/>
+        </w:rPr>
+        <w:t xml:space="preserve"> </w:t>
+      </w:r>
+      <w:r>
+        <w:rPr>
+          <w:rFonts w:asciiTheme="minorEastAsia" w:eastAsiaTheme="minorEastAsia" w:hAnsiTheme="minorEastAsia"/>
+          <w:bCs/>
+          <w:color w:val="FF0000"/>
+          <w:sz w:val="24"/>
+        </w:rPr>
+        <w:t>ABCD</w:t>
+      </w:r>
     </w:p>
     <w:p>
       <w:pPr>
@@ -3859,59 +4122,76 @@
           <w:bCs/>
           <w:sz w:val="24"/>
         </w:rPr>
+        <w:t>10</w:t>
+      </w:r>
+      <w:r>
+        <w:rPr>
+          <w:rFonts w:asciiTheme="minorEastAsia" w:eastAsiaTheme="minorEastAsia" w:hAnsiTheme="minorEastAsia" w:hint="eastAsia"/>
+          <w:bCs/>
+          <w:sz w:val="24"/>
+        </w:rPr>
+        <w:t>.国家垄断资本主义的基本形式包括</w:t>
+      </w:r>
+      <w:r>
+        <w:rPr>
+          <w:rFonts w:asciiTheme="minorEastAsia" w:eastAsiaTheme="minorEastAsia" w:hAnsiTheme="minorEastAsia" w:hint="eastAsia"/>
+          <w:bCs/>
+          <w:sz w:val="24"/>
+        </w:rPr>
+        <w:t xml:space="preserve"> </w:t>
+      </w:r>
+      <w:r>
+        <w:rPr>
+          <w:rFonts w:asciiTheme="minorEastAsia" w:eastAsiaTheme="minorEastAsia" w:hAnsiTheme="minorEastAsia" w:hint="eastAsia"/>
+          <w:bCs/>
+          <w:color w:val="FF0000"/>
+          <w:sz w:val="24"/>
+        </w:rPr>
+        <w:t>ACD</w:t>
+      </w:r>
+    </w:p>
+    <w:p>
+      <w:pPr>
+        <w:spacing w:line="360" w:lineRule="auto"/>
+        <w:rPr>
+          <w:rFonts w:asciiTheme="minorEastAsia" w:eastAsiaTheme="minorEastAsia" w:hAnsiTheme="minorEastAsia"/>
+          <w:bCs/>
+          <w:sz w:val="24"/>
+        </w:rPr>
+      </w:pPr>
+      <w:r>
+        <w:rPr>
+          <w:rFonts w:asciiTheme="minorEastAsia" w:eastAsiaTheme="minorEastAsia" w:hAnsiTheme="minorEastAsia" w:hint="eastAsia"/>
+          <w:bCs/>
+          <w:sz w:val="24"/>
+        </w:rPr>
+        <w:t xml:space="preserve">  </w:t>
+      </w:r>
+      <w:r>
+        <w:rPr>
+          <w:rFonts w:asciiTheme="minorEastAsia" w:eastAsiaTheme="minorEastAsia" w:hAnsiTheme="minorEastAsia" w:hint="eastAsia"/>
+          <w:bCs/>
+          <w:sz w:val="24"/>
+        </w:rPr>
+        <w:t>A.资本主义国有企业                   B.大型混合联合企业</w:t>
+      </w:r>
+    </w:p>
+    <w:p>
+      <w:pPr>
+        <w:spacing w:line="360" w:lineRule="auto"/>
+        <w:rPr>
+          <w:rFonts w:asciiTheme="minorEastAsia" w:eastAsiaTheme="minorEastAsia" w:hAnsiTheme="minorEastAsia"/>
+          <w:bCs/>
+          <w:sz w:val="24"/>
+        </w:rPr>
+      </w:pPr>
+      <w:r>
+        <w:rPr>
+          <w:rFonts w:asciiTheme="minorEastAsia" w:eastAsiaTheme="minorEastAsia" w:hAnsiTheme="minorEastAsia" w:hint="eastAsia"/>
+          <w:bCs/>
+          <w:sz w:val="24"/>
+        </w:rPr>
         <w:lastRenderedPageBreak/>
-        <w:t>10</w:t>
-      </w:r>
-      <w:r>
-        <w:rPr>
-          <w:rFonts w:asciiTheme="minorEastAsia" w:eastAsiaTheme="minorEastAsia" w:hAnsiTheme="minorEastAsia" w:hint="eastAsia"/>
-          <w:bCs/>
-          <w:sz w:val="24"/>
-        </w:rPr>
-        <w:t>.国家垄断资本主义的基本形式包括</w:t>
-      </w:r>
-    </w:p>
-    <w:p>
-      <w:pPr>
-        <w:spacing w:line="360" w:lineRule="auto"/>
-        <w:rPr>
-          <w:rFonts w:asciiTheme="minorEastAsia" w:eastAsiaTheme="minorEastAsia" w:hAnsiTheme="minorEastAsia"/>
-          <w:bCs/>
-          <w:sz w:val="24"/>
-        </w:rPr>
-      </w:pPr>
-      <w:r>
-        <w:rPr>
-          <w:rFonts w:asciiTheme="minorEastAsia" w:eastAsiaTheme="minorEastAsia" w:hAnsiTheme="minorEastAsia" w:hint="eastAsia"/>
-          <w:bCs/>
-          <w:sz w:val="24"/>
-        </w:rPr>
-        <w:t xml:space="preserve">  </w:t>
-      </w:r>
-      <w:r>
-        <w:rPr>
-          <w:rFonts w:asciiTheme="minorEastAsia" w:eastAsiaTheme="minorEastAsia" w:hAnsiTheme="minorEastAsia" w:hint="eastAsia"/>
-          <w:bCs/>
-          <w:sz w:val="24"/>
-        </w:rPr>
-        <w:t>A.资本主义国有企业                   B.大型混合联合企业</w:t>
-      </w:r>
-    </w:p>
-    <w:p>
-      <w:pPr>
-        <w:spacing w:line="360" w:lineRule="auto"/>
-        <w:rPr>
-          <w:rFonts w:asciiTheme="minorEastAsia" w:eastAsiaTheme="minorEastAsia" w:hAnsiTheme="minorEastAsia"/>
-          <w:bCs/>
-          <w:sz w:val="24"/>
-        </w:rPr>
-      </w:pPr>
-      <w:r>
-        <w:rPr>
-          <w:rFonts w:asciiTheme="minorEastAsia" w:eastAsiaTheme="minorEastAsia" w:hAnsiTheme="minorEastAsia" w:hint="eastAsia"/>
-          <w:bCs/>
-          <w:sz w:val="24"/>
-        </w:rPr>
         <w:t xml:space="preserve">  </w:t>
       </w:r>
       <w:r>
@@ -3958,6 +4238,23 @@
         </w:rPr>
         <w:t>．价值规律的内容包括</w:t>
       </w:r>
+      <w:r>
+        <w:rPr>
+          <w:rFonts w:asciiTheme="minorEastAsia" w:eastAsiaTheme="minorEastAsia" w:hAnsiTheme="minorEastAsia" w:hint="eastAsia"/>
+          <w:bCs/>
+          <w:sz w:val="24"/>
+        </w:rPr>
+        <w:t xml:space="preserve">  </w:t>
+      </w:r>
+      <w:r>
+        <w:rPr>
+          <w:rFonts w:asciiTheme="minorEastAsia" w:eastAsiaTheme="minorEastAsia" w:hAnsiTheme="minorEastAsia" w:hint="eastAsia"/>
+          <w:bCs/>
+          <w:color w:val="FF0000"/>
+          <w:sz w:val="24"/>
+        </w:rPr>
+        <w:t>AB</w:t>
+      </w:r>
     </w:p>
     <w:p>
       <w:pPr>
@@ -4078,6 +4375,15 @@
         </w:rPr>
         <w:t>．资本主义再生产周期中，复苏阶段的特点有 </w:t>
       </w:r>
+      <w:r>
+        <w:rPr>
+          <w:rFonts w:asciiTheme="minorEastAsia" w:eastAsiaTheme="minorEastAsia" w:hAnsiTheme="minorEastAsia"/>
+          <w:bCs/>
+          <w:color w:val="FF0000"/>
+          <w:sz w:val="24"/>
+        </w:rPr>
+        <w:t>ABC</w:t>
+      </w:r>
     </w:p>
     <w:p>
       <w:pPr>
@@ -4198,6 +4504,15 @@
         </w:rPr>
         <w:t>．影响利润率高低的主要因素有 </w:t>
       </w:r>
+      <w:r>
+        <w:rPr>
+          <w:rFonts w:asciiTheme="minorEastAsia" w:eastAsiaTheme="minorEastAsia" w:hAnsiTheme="minorEastAsia"/>
+          <w:bCs/>
+          <w:color w:val="FF0000"/>
+          <w:sz w:val="24"/>
+        </w:rPr>
+        <w:t>ABCD</w:t>
+      </w:r>
     </w:p>
     <w:p>
       <w:pPr>
@@ -4350,6 +4665,23 @@
         </w:rPr>
         <w:t>．国家垄断资本主义宏观经济调控的主要政策和措施有</w:t>
       </w:r>
+      <w:r>
+        <w:rPr>
+          <w:rFonts w:asciiTheme="minorEastAsia" w:eastAsiaTheme="minorEastAsia" w:hAnsiTheme="minorEastAsia" w:hint="eastAsia"/>
+          <w:bCs/>
+          <w:sz w:val="24"/>
+        </w:rPr>
+        <w:t xml:space="preserve"> </w:t>
+      </w:r>
+      <w:r>
+        <w:rPr>
+          <w:rFonts w:asciiTheme="minorEastAsia" w:eastAsiaTheme="minorEastAsia" w:hAnsiTheme="minorEastAsia" w:hint="eastAsia"/>
+          <w:bCs/>
+          <w:color w:val="FF0000"/>
+          <w:sz w:val="24"/>
+        </w:rPr>
+        <w:t>AB</w:t>
+      </w:r>
     </w:p>
     <w:p>
       <w:pPr>
@@ -4510,6 +4842,15 @@
         </w:rPr>
         <w:t>．实现人的自由而全面发展的必要条件有 </w:t>
       </w:r>
+      <w:r>
+        <w:rPr>
+          <w:rFonts w:asciiTheme="minorEastAsia" w:eastAsiaTheme="minorEastAsia" w:hAnsiTheme="minorEastAsia"/>
+          <w:bCs/>
+          <w:color w:val="FF0000"/>
+          <w:sz w:val="24"/>
+        </w:rPr>
+        <w:t>ABCD</w:t>
+      </w:r>
     </w:p>
     <w:p>
       <w:pPr>
@@ -4658,6 +4999,23 @@
         </w:rPr>
         <w:t>.劳动力商品的价值包括</w:t>
       </w:r>
+      <w:r>
+        <w:rPr>
+          <w:rFonts w:asciiTheme="minorEastAsia" w:eastAsiaTheme="minorEastAsia" w:hAnsiTheme="minorEastAsia" w:hint="eastAsia"/>
+          <w:bCs/>
+          <w:sz w:val="24"/>
+        </w:rPr>
+        <w:t xml:space="preserve">  </w:t>
+      </w:r>
+      <w:r>
+        <w:rPr>
+          <w:rFonts w:asciiTheme="minorEastAsia" w:eastAsiaTheme="minorEastAsia" w:hAnsiTheme="minorEastAsia" w:hint="eastAsia"/>
+          <w:bCs/>
+          <w:color w:val="FF0000"/>
+          <w:sz w:val="24"/>
+        </w:rPr>
+        <w:t>ABC</w:t>
+      </w:r>
     </w:p>
     <w:p>
       <w:pPr>
@@ -4726,7 +5084,6 @@
           <w:bCs/>
           <w:sz w:val="24"/>
         </w:rPr>
-        <w:lastRenderedPageBreak/>
         <w:t xml:space="preserve">  </w:t>
       </w:r>
       <w:r>
@@ -4807,6 +5164,41 @@
         </w:rPr>
         <w:t>.社会资本简单再生产的实现条件有</w:t>
       </w:r>
+      <w:r>
+        <w:rPr>
+          <w:rFonts w:asciiTheme="minorEastAsia" w:eastAsiaTheme="minorEastAsia" w:hAnsiTheme="minorEastAsia" w:hint="eastAsia"/>
+          <w:bCs/>
+          <w:sz w:val="24"/>
+        </w:rPr>
+        <w:t xml:space="preserve"> </w:t>
+      </w:r>
+      <w:r>
+        <w:rPr>
+          <w:rFonts w:asciiTheme="minorEastAsia" w:eastAsiaTheme="minorEastAsia" w:hAnsiTheme="minorEastAsia" w:hint="eastAsia"/>
+          <w:bCs/>
+          <w:color w:val="FF0000"/>
+          <w:sz w:val="24"/>
+        </w:rPr>
+        <w:t>A</w:t>
+      </w:r>
+      <w:r>
+        <w:rPr>
+          <w:rFonts w:asciiTheme="minorEastAsia" w:eastAsiaTheme="minorEastAsia" w:hAnsiTheme="minorEastAsia"/>
+          <w:bCs/>
+          <w:color w:val="FF0000"/>
+          <w:sz w:val="24"/>
+        </w:rPr>
+        <w:t>B</w:t>
+      </w:r>
+      <w:r>
+        <w:rPr>
+          <w:rFonts w:asciiTheme="minorEastAsia" w:eastAsiaTheme="minorEastAsia" w:hAnsiTheme="minorEastAsia" w:hint="eastAsia"/>
+          <w:bCs/>
+          <w:color w:val="FF0000"/>
+          <w:sz w:val="24"/>
+        </w:rPr>
+        <w:t>C</w:t>
+      </w:r>
     </w:p>
     <w:p>
       <w:pPr>
@@ -4903,6 +5295,23 @@
         </w:rPr>
         <w:t>.社会主义的基本特征表现为</w:t>
       </w:r>
+      <w:r>
+        <w:rPr>
+          <w:rFonts w:asciiTheme="minorEastAsia" w:eastAsiaTheme="minorEastAsia" w:hAnsiTheme="minorEastAsia" w:hint="eastAsia"/>
+          <w:bCs/>
+          <w:sz w:val="24"/>
+        </w:rPr>
+        <w:t xml:space="preserve"> </w:t>
+      </w:r>
+      <w:r>
+        <w:rPr>
+          <w:rFonts w:asciiTheme="minorEastAsia" w:eastAsiaTheme="minorEastAsia" w:hAnsiTheme="minorEastAsia" w:hint="eastAsia"/>
+          <w:bCs/>
+          <w:color w:val="FF0000"/>
+          <w:sz w:val="24"/>
+        </w:rPr>
+        <w:t>ACD</w:t>
+      </w:r>
     </w:p>
     <w:p>
       <w:pPr>
@@ -4983,6 +5392,23 @@
         </w:rPr>
         <w:t>.共产主义为人的自由全面发展创造的有利条件有</w:t>
       </w:r>
+      <w:r>
+        <w:rPr>
+          <w:rFonts w:asciiTheme="minorEastAsia" w:eastAsiaTheme="minorEastAsia" w:hAnsiTheme="minorEastAsia" w:hint="eastAsia"/>
+          <w:bCs/>
+          <w:sz w:val="24"/>
+        </w:rPr>
+        <w:t xml:space="preserve">  </w:t>
+      </w:r>
+      <w:r>
+        <w:rPr>
+          <w:rFonts w:asciiTheme="minorEastAsia" w:eastAsiaTheme="minorEastAsia" w:hAnsiTheme="minorEastAsia" w:hint="eastAsia"/>
+          <w:bCs/>
+          <w:color w:val="FF0000"/>
+          <w:sz w:val="24"/>
+        </w:rPr>
+        <w:t>ABCD</w:t>
+      </w:r>
     </w:p>
     <w:p>
       <w:pPr>
@@ -5122,6 +5548,23 @@
           <w:sz w:val="24"/>
         </w:rPr>
         <w:t>．下列论断属于马克思主义关于共产主义社会展望的有</w:t>
+      </w:r>
+      <w:r>
+        <w:rPr>
+          <w:rFonts w:asciiTheme="minorEastAsia" w:eastAsiaTheme="minorEastAsia" w:hAnsiTheme="minorEastAsia" w:hint="eastAsia"/>
+          <w:bCs/>
+          <w:sz w:val="24"/>
+        </w:rPr>
+        <w:t xml:space="preserve"> </w:t>
+      </w:r>
+      <w:r>
+        <w:rPr>
+          <w:rFonts w:asciiTheme="minorEastAsia" w:eastAsiaTheme="minorEastAsia" w:hAnsiTheme="minorEastAsia" w:hint="eastAsia"/>
+          <w:bCs/>
+          <w:color w:val="FF0000"/>
+          <w:sz w:val="24"/>
+        </w:rPr>
+        <w:t>ABCD</w:t>
       </w:r>
     </w:p>
     <w:p>
@@ -5394,7 +5837,7 @@
           <w:rFonts w:asciiTheme="minorEastAsia" w:eastAsiaTheme="minorEastAsia" w:hAnsiTheme="minorEastAsia" w:hint="eastAsia"/>
           <w:sz w:val="24"/>
         </w:rPr>
-        <w:t xml:space="preserve">［材料2］孟子说：人之所不学而能者，其良能也；所不虑而知者，其良知也。   </w:t>
+        <w:t>［材料2］孟子说：人之所不学而能者，其良能也；所不虑而知者，其良知也。   ［材料3］荀子说：凡性者，天之就也，不可学，不可事。礼仪者，圣人之所生也，人之所学而能，所事而成者也。不可学，不可事，而在人者，谓之性；可学</w:t>
       </w:r>
       <w:r>
         <w:rPr>
@@ -5402,7 +5845,7 @@
           <w:sz w:val="24"/>
         </w:rPr>
         <w:lastRenderedPageBreak/>
-        <w:t xml:space="preserve">［材料3］荀子说：凡性者，天之就也，不可学，不可事。礼仪者，圣人之所生也，人之所学而能，所事而成者也。不可学，不可事，而在人者，谓之性；可学而能，可事而成之在人者，谓之伪（“人为”之意），是性伪之分也。   </w:t>
+        <w:t xml:space="preserve">而能，可事而成之在人者，谓之伪（“人为”之意），是性伪之分也。   </w:t>
       </w:r>
     </w:p>
     <w:p>
@@ -5482,6 +5925,14 @@
         </w:rPr>
         <w:t>：</w:t>
       </w:r>
+      <w:r>
+        <w:rPr>
+          <w:rFonts w:asciiTheme="minorEastAsia" w:eastAsiaTheme="minorEastAsia" w:hAnsiTheme="minorEastAsia" w:hint="eastAsia"/>
+          <w:color w:val="FF0000"/>
+          <w:sz w:val="24"/>
+        </w:rPr>
+        <w:t>ABCD</w:t>
+      </w:r>
     </w:p>
     <w:p>
       <w:pPr>
@@ -5627,6 +6078,23 @@
         </w:rPr>
         <w:t>（2）材料4揭示的知行关系是</w:t>
       </w:r>
+      <w:r>
+        <w:rPr>
+          <w:rFonts w:asciiTheme="minorEastAsia" w:eastAsiaTheme="minorEastAsia" w:hAnsiTheme="minorEastAsia" w:hint="eastAsia"/>
+          <w:sz w:val="24"/>
+        </w:rPr>
+        <w:t xml:space="preserve"> </w:t>
+      </w:r>
+      <w:bookmarkStart w:id="0" w:name="_GoBack"/>
+      <w:r>
+        <w:rPr>
+          <w:rFonts w:asciiTheme="minorEastAsia" w:eastAsiaTheme="minorEastAsia" w:hAnsiTheme="minorEastAsia" w:hint="eastAsia"/>
+          <w:color w:val="FF0000"/>
+          <w:sz w:val="24"/>
+        </w:rPr>
+        <w:t>ABCD</w:t>
+      </w:r>
+      <w:bookmarkEnd w:id="0"/>
     </w:p>
     <w:p>
       <w:pPr>
@@ -5769,7 +6237,7 @@
 </file>
 
 <file path=word/endnotes.xml><?xml version="1.0" encoding="utf-8"?>
-<w:endnotes xmlns:wpc="http://schemas.microsoft.com/office/word/2010/wordprocessingCanvas" xmlns:cx="http://schemas.microsoft.com/office/drawing/2014/chartex" xmlns:mc="http://schemas.openxmlformats.org/markup-compatibility/2006" xmlns:o="urn:schemas-microsoft-com:office:office" xmlns:r="http://schemas.openxmlformats.org/officeDocument/2006/relationships" xmlns:m="http://schemas.openxmlformats.org/officeDocument/2006/math" xmlns:v="urn:schemas-microsoft-com:vml" xmlns:wp14="http://schemas.microsoft.com/office/word/2010/wordprocessingDrawing" xmlns:wp="http://schemas.openxmlformats.org/drawingml/2006/wordprocessingDrawing" xmlns:w10="urn:schemas-microsoft-com:office:word" xmlns:w="http://schemas.openxmlformats.org/wordprocessingml/2006/main" xmlns:w14="http://schemas.microsoft.com/office/word/2010/wordml" xmlns:w15="http://schemas.microsoft.com/office/word/2012/wordml" xmlns:w16se="http://schemas.microsoft.com/office/word/2015/wordml/symex" xmlns:wpg="http://schemas.microsoft.com/office/word/2010/wordprocessingGroup" xmlns:wpi="http://schemas.microsoft.com/office/word/2010/wordprocessingInk" xmlns:wne="http://schemas.microsoft.com/office/word/2006/wordml" xmlns:wps="http://schemas.microsoft.com/office/word/2010/wordprocessingShape" mc:Ignorable="w14 w15 w16se wp14">
+<w:endnotes xmlns:wpc="http://schemas.microsoft.com/office/word/2010/wordprocessingCanvas" xmlns:cx="http://schemas.microsoft.com/office/drawing/2014/chartex" xmlns:cx1="http://schemas.microsoft.com/office/drawing/2015/9/8/chartex" xmlns:mc="http://schemas.openxmlformats.org/markup-compatibility/2006" xmlns:o="urn:schemas-microsoft-com:office:office" xmlns:r="http://schemas.openxmlformats.org/officeDocument/2006/relationships" xmlns:m="http://schemas.openxmlformats.org/officeDocument/2006/math" xmlns:v="urn:schemas-microsoft-com:vml" xmlns:wp14="http://schemas.microsoft.com/office/word/2010/wordprocessingDrawing" xmlns:wp="http://schemas.openxmlformats.org/drawingml/2006/wordprocessingDrawing" xmlns:w10="urn:schemas-microsoft-com:office:word" xmlns:w="http://schemas.openxmlformats.org/wordprocessingml/2006/main" xmlns:w14="http://schemas.microsoft.com/office/word/2010/wordml" xmlns:w15="http://schemas.microsoft.com/office/word/2012/wordml" xmlns:w16se="http://schemas.microsoft.com/office/word/2015/wordml/symex" xmlns:wpg="http://schemas.microsoft.com/office/word/2010/wordprocessingGroup" xmlns:wpi="http://schemas.microsoft.com/office/word/2010/wordprocessingInk" xmlns:wne="http://schemas.microsoft.com/office/word/2006/wordml" xmlns:wps="http://schemas.microsoft.com/office/word/2010/wordprocessingShape" mc:Ignorable="w14 w15 w16se wp14">
   <w:endnote w:type="separator" w:id="-1">
     <w:p>
       <w:r>
@@ -5788,7 +6256,7 @@
 </file>
 
 <file path=word/footer1.xml><?xml version="1.0" encoding="utf-8"?>
-<w:ftr xmlns:wpc="http://schemas.microsoft.com/office/word/2010/wordprocessingCanvas" xmlns:cx="http://schemas.microsoft.com/office/drawing/2014/chartex" xmlns:mc="http://schemas.openxmlformats.org/markup-compatibility/2006" xmlns:o="urn:schemas-microsoft-com:office:office" xmlns:r="http://schemas.openxmlformats.org/officeDocument/2006/relationships" xmlns:m="http://schemas.openxmlformats.org/officeDocument/2006/math" xmlns:v="urn:schemas-microsoft-com:vml" xmlns:wp14="http://schemas.microsoft.com/office/word/2010/wordprocessingDrawing" xmlns:wp="http://schemas.openxmlformats.org/drawingml/2006/wordprocessingDrawing" xmlns:w10="urn:schemas-microsoft-com:office:word" xmlns:w="http://schemas.openxmlformats.org/wordprocessingml/2006/main" xmlns:w14="http://schemas.microsoft.com/office/word/2010/wordml" xmlns:w15="http://schemas.microsoft.com/office/word/2012/wordml" xmlns:w16se="http://schemas.microsoft.com/office/word/2015/wordml/symex" xmlns:wpg="http://schemas.microsoft.com/office/word/2010/wordprocessingGroup" xmlns:wpi="http://schemas.microsoft.com/office/word/2010/wordprocessingInk" xmlns:wne="http://schemas.microsoft.com/office/word/2006/wordml" xmlns:wps="http://schemas.microsoft.com/office/word/2010/wordprocessingShape" mc:Ignorable="w14 w15 w16se wp14">
+<w:ftr xmlns:wpc="http://schemas.microsoft.com/office/word/2010/wordprocessingCanvas" xmlns:cx="http://schemas.microsoft.com/office/drawing/2014/chartex" xmlns:cx1="http://schemas.microsoft.com/office/drawing/2015/9/8/chartex" xmlns:mc="http://schemas.openxmlformats.org/markup-compatibility/2006" xmlns:o="urn:schemas-microsoft-com:office:office" xmlns:r="http://schemas.openxmlformats.org/officeDocument/2006/relationships" xmlns:m="http://schemas.openxmlformats.org/officeDocument/2006/math" xmlns:v="urn:schemas-microsoft-com:vml" xmlns:wp14="http://schemas.microsoft.com/office/word/2010/wordprocessingDrawing" xmlns:wp="http://schemas.openxmlformats.org/drawingml/2006/wordprocessingDrawing" xmlns:w10="urn:schemas-microsoft-com:office:word" xmlns:w="http://schemas.openxmlformats.org/wordprocessingml/2006/main" xmlns:w14="http://schemas.microsoft.com/office/word/2010/wordml" xmlns:w15="http://schemas.microsoft.com/office/word/2012/wordml" xmlns:w16se="http://schemas.microsoft.com/office/word/2015/wordml/symex" xmlns:wpg="http://schemas.microsoft.com/office/word/2010/wordprocessingGroup" xmlns:wpi="http://schemas.microsoft.com/office/word/2010/wordprocessingInk" xmlns:wne="http://schemas.microsoft.com/office/word/2006/wordml" xmlns:wps="http://schemas.microsoft.com/office/word/2010/wordprocessingShape" mc:Ignorable="w14 w15 w16se wp14">
   <w:sdt>
     <w:sdtPr>
       <w:id w:val="3100224"/>
@@ -5847,7 +6315,7 @@
                 <w:b/>
                 <w:noProof/>
               </w:rPr>
-              <w:t>3</w:t>
+              <w:t>8</w:t>
             </w:r>
             <w:r>
               <w:rPr>
@@ -5914,7 +6382,7 @@
 </file>
 
 <file path=word/footnotes.xml><?xml version="1.0" encoding="utf-8"?>
-<w:footnotes xmlns:wpc="http://schemas.microsoft.com/office/word/2010/wordprocessingCanvas" xmlns:cx="http://schemas.microsoft.com/office/drawing/2014/chartex" xmlns:mc="http://schemas.openxmlformats.org/markup-compatibility/2006" xmlns:o="urn:schemas-microsoft-com:office:office" xmlns:r="http://schemas.openxmlformats.org/officeDocument/2006/relationships" xmlns:m="http://schemas.openxmlformats.org/officeDocument/2006/math" xmlns:v="urn:schemas-microsoft-com:vml" xmlns:wp14="http://schemas.microsoft.com/office/word/2010/wordprocessingDrawing" xmlns:wp="http://schemas.openxmlformats.org/drawingml/2006/wordprocessingDrawing" xmlns:w10="urn:schemas-microsoft-com:office:word" xmlns:w="http://schemas.openxmlformats.org/wordprocessingml/2006/main" xmlns:w14="http://schemas.microsoft.com/office/word/2010/wordml" xmlns:w15="http://schemas.microsoft.com/office/word/2012/wordml" xmlns:w16se="http://schemas.microsoft.com/office/word/2015/wordml/symex" xmlns:wpg="http://schemas.microsoft.com/office/word/2010/wordprocessingGroup" xmlns:wpi="http://schemas.microsoft.com/office/word/2010/wordprocessingInk" xmlns:wne="http://schemas.microsoft.com/office/word/2006/wordml" xmlns:wps="http://schemas.microsoft.com/office/word/2010/wordprocessingShape" mc:Ignorable="w14 w15 w16se wp14">
+<w:footnotes xmlns:wpc="http://schemas.microsoft.com/office/word/2010/wordprocessingCanvas" xmlns:cx="http://schemas.microsoft.com/office/drawing/2014/chartex" xmlns:cx1="http://schemas.microsoft.com/office/drawing/2015/9/8/chartex" xmlns:mc="http://schemas.openxmlformats.org/markup-compatibility/2006" xmlns:o="urn:schemas-microsoft-com:office:office" xmlns:r="http://schemas.openxmlformats.org/officeDocument/2006/relationships" xmlns:m="http://schemas.openxmlformats.org/officeDocument/2006/math" xmlns:v="urn:schemas-microsoft-com:vml" xmlns:wp14="http://schemas.microsoft.com/office/word/2010/wordprocessingDrawing" xmlns:wp="http://schemas.openxmlformats.org/drawingml/2006/wordprocessingDrawing" xmlns:w10="urn:schemas-microsoft-com:office:word" xmlns:w="http://schemas.openxmlformats.org/wordprocessingml/2006/main" xmlns:w14="http://schemas.microsoft.com/office/word/2010/wordml" xmlns:w15="http://schemas.microsoft.com/office/word/2012/wordml" xmlns:w16se="http://schemas.microsoft.com/office/word/2015/wordml/symex" xmlns:wpg="http://schemas.microsoft.com/office/word/2010/wordprocessingGroup" xmlns:wpi="http://schemas.microsoft.com/office/word/2010/wordprocessingInk" xmlns:wne="http://schemas.microsoft.com/office/word/2006/wordml" xmlns:wps="http://schemas.microsoft.com/office/word/2010/wordprocessingShape" mc:Ignorable="w14 w15 w16se wp14">
   <w:footnote w:type="separator" w:id="-1">
     <w:p>
       <w:r>

</xml_diff>